<commit_message>
Change for user stories
</commit_message>
<xml_diff>
--- a/Documents/design/User Roles and User Stories V5.docx
+++ b/Documents/design/User Roles and User Stories V5.docx
@@ -235,7 +235,15 @@
         <w:contextualSpacing/>
       </w:pPr>
       <w:r>
-        <w:t>[Low] Subscribe to newsletter or add myself to a mailing list</w:t>
+        <w:t xml:space="preserve">[Low] Subscribe to newsletter or add </w:t>
+      </w:r>
+      <w:proofErr w:type="gramStart"/>
+      <w:r>
+        <w:t>myself</w:t>
+      </w:r>
+      <w:proofErr w:type="gramEnd"/>
+      <w:r>
+        <w:t xml:space="preserve"> to a mailing list</w:t>
       </w:r>
     </w:p>
     <w:p>
@@ -250,7 +258,15 @@
         <w:spacing w:line="240" w:lineRule="auto"/>
       </w:pPr>
       <w:r>
-        <w:t>As a Rental Company Admin I need to be able to:</w:t>
+        <w:t xml:space="preserve">As a Rental Company </w:t>
+      </w:r>
+      <w:proofErr w:type="gramStart"/>
+      <w:r>
+        <w:t>Admin</w:t>
+      </w:r>
+      <w:proofErr w:type="gramEnd"/>
+      <w:r>
+        <w:t xml:space="preserve"> I need to be able to:</w:t>
       </w:r>
     </w:p>
     <w:p>
@@ -303,9 +319,23 @@
           <w:numId w:val="8"/>
         </w:numPr>
         <w:spacing w:line="240" w:lineRule="auto"/>
-      </w:pPr>
-      <w:r>
+        <w:rPr>
+          <w:strike/>
+        </w:rPr>
+      </w:pPr>
+      <w:commentRangeStart w:id="0"/>
+      <w:r>
+        <w:rPr>
+          <w:strike/>
+        </w:rPr>
         <w:t>Provide materials that can be advertised such as truck deals</w:t>
+      </w:r>
+      <w:commentRangeEnd w:id="0"/>
+      <w:r>
+        <w:rPr>
+          <w:rStyle w:val="CommentReference"/>
+        </w:rPr>
+        <w:commentReference w:id="0"/>
       </w:r>
     </w:p>
     <w:p>
@@ -399,7 +429,15 @@
         <w:spacing w:line="240" w:lineRule="auto"/>
       </w:pPr>
       <w:r>
-        <w:t>What types of items are being moved (furniture, television, etc)</w:t>
+        <w:t xml:space="preserve">What types of items are being moved (furniture, television, </w:t>
+      </w:r>
+      <w:proofErr w:type="spellStart"/>
+      <w:r>
+        <w:t>etc</w:t>
+      </w:r>
+      <w:proofErr w:type="spellEnd"/>
+      <w:r>
+        <w:t>)</w:t>
       </w:r>
     </w:p>
     <w:p>
@@ -519,10 +557,32 @@
         <w:spacing w:line="240" w:lineRule="auto"/>
       </w:pPr>
       <w:r>
-        <w:t>Be able to see the status of the truck rental deals that are coming in from my various web apis that Load.In connects with</w:t>
-      </w:r>
-      <w:bookmarkStart w:id="0" w:name="_GoBack"/>
-      <w:bookmarkEnd w:id="0"/>
+        <w:t xml:space="preserve">Be able to see the status of the truck rental deals that are coming in from my various web </w:t>
+      </w:r>
+      <w:proofErr w:type="spellStart"/>
+      <w:r>
+        <w:t>apis</w:t>
+      </w:r>
+      <w:proofErr w:type="spellEnd"/>
+      <w:r>
+        <w:t xml:space="preserve"> (or scrapper)</w:t>
+      </w:r>
+      <w:r>
+        <w:t xml:space="preserve"> that Load.In connects with</w:t>
+      </w:r>
+    </w:p>
+    <w:p>
+      <w:pPr>
+        <w:pStyle w:val="ListParagraph"/>
+        <w:numPr>
+          <w:ilvl w:val="1"/>
+          <w:numId w:val="8"/>
+        </w:numPr>
+        <w:spacing w:line="240" w:lineRule="auto"/>
+      </w:pPr>
+      <w:r>
+        <w:t>See the information regarding my truck dimensions and boxes</w:t>
+      </w:r>
       <w:r>
         <w:br/>
       </w:r>
@@ -1113,6 +1173,7 @@
         <w:rPr>
           <w:color w:val="ED7D31" w:themeColor="accent2"/>
         </w:rPr>
+        <w:lastRenderedPageBreak/>
         <w:t>After entering my items</w:t>
       </w:r>
     </w:p>
@@ -1131,1314 +1192,1345 @@
         <w:rPr>
           <w:color w:val="ED7D31" w:themeColor="accent2"/>
         </w:rPr>
+        <w:t>Be able to see estimate on needed truck sizes</w:t>
+      </w:r>
+    </w:p>
+    <w:p>
+      <w:pPr>
+        <w:numPr>
+          <w:ilvl w:val="2"/>
+          <w:numId w:val="11"/>
+        </w:numPr>
+        <w:spacing w:after="0" w:line="276" w:lineRule="auto"/>
+        <w:rPr>
+          <w:color w:val="ED7D31" w:themeColor="accent2"/>
+        </w:rPr>
+      </w:pPr>
+      <w:r>
+        <w:rPr>
+          <w:color w:val="ED7D31" w:themeColor="accent2"/>
+        </w:rPr>
+        <w:t>If the truck available will be able to fit everything</w:t>
+      </w:r>
+    </w:p>
+    <w:p>
+      <w:pPr>
+        <w:numPr>
+          <w:ilvl w:val="2"/>
+          <w:numId w:val="11"/>
+        </w:numPr>
+        <w:spacing w:after="0" w:line="276" w:lineRule="auto"/>
+        <w:rPr>
+          <w:color w:val="ED7D31" w:themeColor="accent2"/>
+        </w:rPr>
+      </w:pPr>
+      <w:r>
+        <w:rPr>
+          <w:color w:val="ED7D31" w:themeColor="accent2"/>
+        </w:rPr>
+        <w:t xml:space="preserve">How many trips It will most likely </w:t>
+      </w:r>
+      <w:proofErr w:type="gramStart"/>
+      <w:r>
+        <w:rPr>
+          <w:color w:val="ED7D31" w:themeColor="accent2"/>
+        </w:rPr>
+        <w:t>need</w:t>
+      </w:r>
+      <w:proofErr w:type="gramEnd"/>
+    </w:p>
+    <w:p>
+      <w:pPr>
+        <w:numPr>
+          <w:ilvl w:val="1"/>
+          <w:numId w:val="11"/>
+        </w:numPr>
+        <w:spacing w:after="0" w:line="276" w:lineRule="auto"/>
+        <w:rPr>
+          <w:color w:val="ED7D31" w:themeColor="accent2"/>
+        </w:rPr>
+      </w:pPr>
+      <w:r>
+        <w:rPr>
+          <w:color w:val="ED7D31" w:themeColor="accent2"/>
+        </w:rPr>
+        <w:t>I would like to</w:t>
+      </w:r>
+    </w:p>
+    <w:p>
+      <w:pPr>
+        <w:numPr>
+          <w:ilvl w:val="2"/>
+          <w:numId w:val="11"/>
+        </w:numPr>
+        <w:spacing w:after="0" w:line="276" w:lineRule="auto"/>
+        <w:rPr>
+          <w:color w:val="ED7D31" w:themeColor="accent2"/>
+        </w:rPr>
+      </w:pPr>
+      <w:r>
+        <w:rPr>
+          <w:color w:val="ED7D31" w:themeColor="accent2"/>
+        </w:rPr>
+        <w:t>Enter origin and destination</w:t>
+      </w:r>
+    </w:p>
+    <w:p>
+      <w:pPr>
+        <w:numPr>
+          <w:ilvl w:val="2"/>
+          <w:numId w:val="11"/>
+        </w:numPr>
+        <w:spacing w:after="0" w:line="276" w:lineRule="auto"/>
+        <w:rPr>
+          <w:color w:val="ED7D31" w:themeColor="accent2"/>
+        </w:rPr>
+      </w:pPr>
+      <w:r>
+        <w:rPr>
+          <w:color w:val="ED7D31" w:themeColor="accent2"/>
+        </w:rPr>
+        <w:t>Be given an estimation of</w:t>
+      </w:r>
+    </w:p>
+    <w:p>
+      <w:pPr>
+        <w:numPr>
+          <w:ilvl w:val="3"/>
+          <w:numId w:val="11"/>
+        </w:numPr>
+        <w:spacing w:after="0" w:line="276" w:lineRule="auto"/>
+        <w:rPr>
+          <w:color w:val="ED7D31" w:themeColor="accent2"/>
+        </w:rPr>
+      </w:pPr>
+      <w:r>
+        <w:rPr>
+          <w:color w:val="ED7D31" w:themeColor="accent2"/>
+        </w:rPr>
+        <w:t>How many miles my trip will be</w:t>
+      </w:r>
+    </w:p>
+    <w:p>
+      <w:pPr>
+        <w:numPr>
+          <w:ilvl w:val="3"/>
+          <w:numId w:val="11"/>
+        </w:numPr>
+        <w:spacing w:after="0" w:line="276" w:lineRule="auto"/>
+        <w:rPr>
+          <w:color w:val="ED7D31" w:themeColor="accent2"/>
+        </w:rPr>
+      </w:pPr>
+      <w:r>
+        <w:rPr>
+          <w:color w:val="ED7D31" w:themeColor="accent2"/>
+        </w:rPr>
+        <w:t>Fuel usage &amp; cost</w:t>
+      </w:r>
+    </w:p>
+    <w:p>
+      <w:pPr>
+        <w:numPr>
+          <w:ilvl w:val="0"/>
+          <w:numId w:val="11"/>
+        </w:numPr>
+        <w:spacing w:after="0" w:line="276" w:lineRule="auto"/>
+        <w:rPr>
+          <w:color w:val="ED7D31" w:themeColor="accent2"/>
+        </w:rPr>
+      </w:pPr>
+      <w:r>
+        <w:rPr>
+          <w:color w:val="ED7D31" w:themeColor="accent2"/>
+        </w:rPr>
+        <w:t xml:space="preserve">[High] </w:t>
+      </w:r>
+      <w:r>
+        <w:rPr>
+          <w:color w:val="ED7D31" w:themeColor="accent2"/>
+        </w:rPr>
+        <w:t>Move</w:t>
+      </w:r>
+    </w:p>
+    <w:p>
+      <w:pPr>
+        <w:numPr>
+          <w:ilvl w:val="1"/>
+          <w:numId w:val="11"/>
+        </w:numPr>
+        <w:spacing w:after="0" w:line="276" w:lineRule="auto"/>
+        <w:rPr>
+          <w:color w:val="ED7D31" w:themeColor="accent2"/>
+        </w:rPr>
+      </w:pPr>
+      <w:r>
+        <w:rPr>
+          <w:color w:val="ED7D31" w:themeColor="accent2"/>
+        </w:rPr>
+        <w:t>Load a box &amp; the truck</w:t>
+      </w:r>
+    </w:p>
+    <w:p>
+      <w:pPr>
+        <w:numPr>
+          <w:ilvl w:val="2"/>
+          <w:numId w:val="11"/>
+        </w:numPr>
+        <w:spacing w:after="0" w:line="276" w:lineRule="auto"/>
+        <w:rPr>
+          <w:color w:val="ED7D31" w:themeColor="accent2"/>
+        </w:rPr>
+      </w:pPr>
+      <w:r>
+        <w:rPr>
+          <w:color w:val="ED7D31" w:themeColor="accent2"/>
+        </w:rPr>
+        <w:t>Be given a plan on how to properly load my boxes &amp; truck to maximize use of</w:t>
+      </w:r>
+    </w:p>
+    <w:p>
+      <w:pPr>
+        <w:numPr>
+          <w:ilvl w:val="3"/>
+          <w:numId w:val="11"/>
+        </w:numPr>
+        <w:spacing w:after="0" w:line="276" w:lineRule="auto"/>
+        <w:rPr>
+          <w:color w:val="ED7D31" w:themeColor="accent2"/>
+        </w:rPr>
+      </w:pPr>
+      <w:r>
+        <w:rPr>
+          <w:color w:val="ED7D31" w:themeColor="accent2"/>
+        </w:rPr>
+        <w:t>Space</w:t>
+      </w:r>
+    </w:p>
+    <w:p>
+      <w:pPr>
+        <w:numPr>
+          <w:ilvl w:val="3"/>
+          <w:numId w:val="11"/>
+        </w:numPr>
+        <w:spacing w:after="0" w:line="276" w:lineRule="auto"/>
+        <w:rPr>
+          <w:color w:val="ED7D31" w:themeColor="accent2"/>
+        </w:rPr>
+      </w:pPr>
+      <w:r>
+        <w:rPr>
+          <w:color w:val="ED7D31" w:themeColor="accent2"/>
+        </w:rPr>
+        <w:t>Time</w:t>
+      </w:r>
+    </w:p>
+    <w:p>
+      <w:pPr>
+        <w:numPr>
+          <w:ilvl w:val="3"/>
+          <w:numId w:val="11"/>
+        </w:numPr>
+        <w:spacing w:after="0" w:line="276" w:lineRule="auto"/>
+        <w:rPr>
+          <w:color w:val="ED7D31" w:themeColor="accent2"/>
+        </w:rPr>
+      </w:pPr>
+      <w:r>
+        <w:rPr>
+          <w:color w:val="ED7D31" w:themeColor="accent2"/>
+        </w:rPr>
+        <w:t>Money</w:t>
+      </w:r>
+    </w:p>
+    <w:p>
+      <w:pPr>
+        <w:numPr>
+          <w:ilvl w:val="3"/>
+          <w:numId w:val="11"/>
+        </w:numPr>
+        <w:spacing w:after="0" w:line="276" w:lineRule="auto"/>
+        <w:rPr>
+          <w:color w:val="ED7D31" w:themeColor="accent2"/>
+        </w:rPr>
+      </w:pPr>
+      <w:r>
+        <w:rPr>
+          <w:color w:val="ED7D31" w:themeColor="accent2"/>
+        </w:rPr>
+        <w:t>Safely Transport Items</w:t>
+      </w:r>
+    </w:p>
+    <w:p>
+      <w:pPr>
+        <w:numPr>
+          <w:ilvl w:val="2"/>
+          <w:numId w:val="11"/>
+        </w:numPr>
+        <w:spacing w:after="0" w:line="276" w:lineRule="auto"/>
+        <w:rPr>
+          <w:color w:val="ED7D31" w:themeColor="accent2"/>
+        </w:rPr>
+      </w:pPr>
+      <w:r>
+        <w:rPr>
+          <w:color w:val="ED7D31" w:themeColor="accent2"/>
+        </w:rPr>
+        <w:t>Be able to locate a box within the truck that contains a certain item</w:t>
+      </w:r>
+    </w:p>
+    <w:p>
+      <w:pPr>
+        <w:numPr>
+          <w:ilvl w:val="3"/>
+          <w:numId w:val="11"/>
+        </w:numPr>
+        <w:spacing w:after="0" w:line="276" w:lineRule="auto"/>
+        <w:rPr>
+          <w:color w:val="ED7D31" w:themeColor="accent2"/>
+        </w:rPr>
+      </w:pPr>
+      <w:r>
+        <w:rPr>
+          <w:color w:val="ED7D31" w:themeColor="accent2"/>
+        </w:rPr>
+        <w:t>Using QR codes on boxes</w:t>
+      </w:r>
+    </w:p>
+    <w:p>
+      <w:pPr>
+        <w:numPr>
+          <w:ilvl w:val="2"/>
+          <w:numId w:val="11"/>
+        </w:numPr>
+        <w:spacing w:after="0" w:line="276" w:lineRule="auto"/>
+        <w:rPr>
+          <w:color w:val="ED7D31" w:themeColor="accent2"/>
+        </w:rPr>
+      </w:pPr>
+      <w:r>
+        <w:rPr>
+          <w:color w:val="ED7D31" w:themeColor="accent2"/>
+        </w:rPr>
+        <w:t>Be able to ensure specific items are within easy reach in the truck</w:t>
+      </w:r>
+    </w:p>
+    <w:p>
+      <w:pPr>
+        <w:numPr>
+          <w:ilvl w:val="1"/>
+          <w:numId w:val="11"/>
+        </w:numPr>
+        <w:spacing w:after="0" w:line="276" w:lineRule="auto"/>
+        <w:rPr>
+          <w:color w:val="ED7D31" w:themeColor="accent2"/>
+        </w:rPr>
+      </w:pPr>
+      <w:r>
+        <w:rPr>
+          <w:color w:val="ED7D31" w:themeColor="accent2"/>
+        </w:rPr>
+        <w:t>Loading tips</w:t>
+      </w:r>
+    </w:p>
+    <w:p>
+      <w:pPr>
+        <w:numPr>
+          <w:ilvl w:val="2"/>
+          <w:numId w:val="11"/>
+        </w:numPr>
+        <w:spacing w:after="0" w:line="276" w:lineRule="auto"/>
+        <w:rPr>
+          <w:color w:val="ED7D31" w:themeColor="accent2"/>
+        </w:rPr>
+      </w:pPr>
+      <w:r>
+        <w:rPr>
+          <w:color w:val="ED7D31" w:themeColor="accent2"/>
+        </w:rPr>
+        <w:t xml:space="preserve">If an issue is encountered during </w:t>
+      </w:r>
+      <w:proofErr w:type="gramStart"/>
+      <w:r>
+        <w:rPr>
+          <w:color w:val="ED7D31" w:themeColor="accent2"/>
+        </w:rPr>
+        <w:t>move</w:t>
+      </w:r>
+      <w:proofErr w:type="gramEnd"/>
+      <w:r>
+        <w:rPr>
+          <w:color w:val="ED7D31" w:themeColor="accent2"/>
+        </w:rPr>
+        <w:t xml:space="preserve"> I can see tips for overcoming it</w:t>
+      </w:r>
+    </w:p>
+    <w:p>
+      <w:pPr>
+        <w:numPr>
+          <w:ilvl w:val="1"/>
+          <w:numId w:val="11"/>
+        </w:numPr>
+        <w:spacing w:after="0" w:line="276" w:lineRule="auto"/>
+        <w:rPr>
+          <w:color w:val="ED7D31" w:themeColor="accent2"/>
+        </w:rPr>
+      </w:pPr>
+      <w:r>
+        <w:rPr>
+          <w:color w:val="ED7D31" w:themeColor="accent2"/>
+        </w:rPr>
+        <w:t>Be able to reset system if I feel advice being given is incorrect</w:t>
+      </w:r>
+    </w:p>
+    <w:p>
+      <w:pPr>
+        <w:numPr>
+          <w:ilvl w:val="0"/>
+          <w:numId w:val="11"/>
+        </w:numPr>
+        <w:spacing w:after="0" w:line="276" w:lineRule="auto"/>
+        <w:rPr>
+          <w:color w:val="ED7D31" w:themeColor="accent2"/>
+        </w:rPr>
+      </w:pPr>
+      <w:r>
+        <w:rPr>
+          <w:color w:val="ED7D31" w:themeColor="accent2"/>
+        </w:rPr>
+        <w:t xml:space="preserve">[High] </w:t>
+      </w:r>
+      <w:r>
+        <w:rPr>
+          <w:color w:val="ED7D31" w:themeColor="accent2"/>
+        </w:rPr>
+        <w:t>Post-Move</w:t>
+      </w:r>
+    </w:p>
+    <w:p>
+      <w:pPr>
+        <w:numPr>
+          <w:ilvl w:val="1"/>
+          <w:numId w:val="11"/>
+        </w:numPr>
+        <w:spacing w:after="0" w:line="276" w:lineRule="auto"/>
+        <w:rPr>
+          <w:color w:val="ED7D31" w:themeColor="accent2"/>
+        </w:rPr>
+      </w:pPr>
+      <w:r>
+        <w:rPr>
+          <w:color w:val="ED7D31" w:themeColor="accent2"/>
+        </w:rPr>
+        <w:t xml:space="preserve">See a catalogue of </w:t>
+      </w:r>
+      <w:r>
+        <w:rPr>
+          <w:color w:val="ED7D31" w:themeColor="accent2"/>
+        </w:rPr>
+        <w:t>all</w:t>
+      </w:r>
+      <w:r>
+        <w:rPr>
+          <w:color w:val="ED7D31" w:themeColor="accent2"/>
+        </w:rPr>
+        <w:t xml:space="preserve"> my items that I have packed from the move</w:t>
+      </w:r>
+    </w:p>
+    <w:p>
+      <w:pPr>
+        <w:numPr>
+          <w:ilvl w:val="2"/>
+          <w:numId w:val="11"/>
+        </w:numPr>
+        <w:spacing w:after="0" w:line="276" w:lineRule="auto"/>
+        <w:rPr>
+          <w:color w:val="ED7D31" w:themeColor="accent2"/>
+        </w:rPr>
+      </w:pPr>
+      <w:r>
+        <w:rPr>
+          <w:color w:val="ED7D31" w:themeColor="accent2"/>
+        </w:rPr>
+        <w:t>See their locations</w:t>
+      </w:r>
+    </w:p>
+    <w:p>
+      <w:pPr>
+        <w:numPr>
+          <w:ilvl w:val="1"/>
+          <w:numId w:val="11"/>
+        </w:numPr>
+        <w:spacing w:after="0" w:line="276" w:lineRule="auto"/>
+        <w:rPr>
+          <w:color w:val="ED7D31" w:themeColor="accent2"/>
+        </w:rPr>
+      </w:pPr>
+      <w:r>
+        <w:rPr>
+          <w:color w:val="ED7D31" w:themeColor="accent2"/>
+        </w:rPr>
+        <w:t>Be able to provide feed-back</w:t>
+      </w:r>
+    </w:p>
+    <w:p>
+      <w:pPr>
+        <w:numPr>
+          <w:ilvl w:val="2"/>
+          <w:numId w:val="11"/>
+        </w:numPr>
+        <w:spacing w:after="0" w:line="276" w:lineRule="auto"/>
+        <w:rPr>
+          <w:color w:val="ED7D31" w:themeColor="accent2"/>
+        </w:rPr>
+      </w:pPr>
+      <w:r>
+        <w:rPr>
+          <w:color w:val="ED7D31" w:themeColor="accent2"/>
+        </w:rPr>
+        <w:t>Rate my experience with any tips provided</w:t>
+      </w:r>
+    </w:p>
+    <w:p>
+      <w:pPr>
+        <w:numPr>
+          <w:ilvl w:val="2"/>
+          <w:numId w:val="11"/>
+        </w:numPr>
+        <w:spacing w:after="0" w:line="276" w:lineRule="auto"/>
+        <w:rPr>
+          <w:color w:val="ED7D31" w:themeColor="accent2"/>
+        </w:rPr>
+      </w:pPr>
+      <w:r>
+        <w:rPr>
+          <w:color w:val="ED7D31" w:themeColor="accent2"/>
+        </w:rPr>
+        <w:t>Provide description to how my experience was</w:t>
+      </w:r>
+    </w:p>
+    <w:p>
+      <w:r>
+        <w:t>As a Move Expert I need to be able to:</w:t>
+      </w:r>
+    </w:p>
+    <w:p>
+      <w:pPr>
+        <w:numPr>
+          <w:ilvl w:val="0"/>
+          <w:numId w:val="1"/>
+        </w:numPr>
+        <w:spacing w:after="0" w:line="276" w:lineRule="auto"/>
+      </w:pPr>
+      <w:r>
+        <w:t>[Low] Account &amp; Profile</w:t>
+      </w:r>
+    </w:p>
+    <w:p>
+      <w:pPr>
+        <w:numPr>
+          <w:ilvl w:val="1"/>
+          <w:numId w:val="1"/>
+        </w:numPr>
+        <w:spacing w:after="0" w:line="276" w:lineRule="auto"/>
+      </w:pPr>
+      <w:r>
+        <w:t>Be able to reset my own password because I have forgotten it</w:t>
+      </w:r>
+    </w:p>
+    <w:p>
+      <w:pPr>
+        <w:numPr>
+          <w:ilvl w:val="1"/>
+          <w:numId w:val="1"/>
+        </w:numPr>
+        <w:spacing w:after="0" w:line="276" w:lineRule="auto"/>
+      </w:pPr>
+      <w:r>
+        <w:t>Be able to unlock my own account via email when I have entered in too many wrong password attempts</w:t>
+      </w:r>
+    </w:p>
+    <w:p>
+      <w:pPr>
+        <w:numPr>
+          <w:ilvl w:val="1"/>
+          <w:numId w:val="1"/>
+        </w:numPr>
+        <w:spacing w:after="0" w:line="276" w:lineRule="auto"/>
+      </w:pPr>
+      <w:r>
+        <w:t>Be able to share my account name with friends to sync move plan with everyone</w:t>
+      </w:r>
+    </w:p>
+    <w:p>
+      <w:pPr>
+        <w:pStyle w:val="ListParagraph"/>
+        <w:numPr>
+          <w:ilvl w:val="0"/>
+          <w:numId w:val="1"/>
+        </w:numPr>
+        <w:rPr>
+          <w:color w:val="ED7D31" w:themeColor="accent2"/>
+        </w:rPr>
+      </w:pPr>
+      <w:r>
+        <w:rPr>
+          <w:color w:val="ED7D31" w:themeColor="accent2"/>
+        </w:rPr>
+        <w:t>[</w:t>
+      </w:r>
+      <w:r>
+        <w:rPr>
+          <w:color w:val="ED7D31" w:themeColor="accent2"/>
+        </w:rPr>
+        <w:t>H</w:t>
+      </w:r>
+      <w:r>
+        <w:rPr>
+          <w:color w:val="ED7D31" w:themeColor="accent2"/>
+        </w:rPr>
+        <w:t xml:space="preserve">igh] Articles </w:t>
+      </w:r>
+    </w:p>
+    <w:p>
+      <w:pPr>
+        <w:pStyle w:val="ListParagraph"/>
+        <w:numPr>
+          <w:ilvl w:val="1"/>
+          <w:numId w:val="1"/>
+        </w:numPr>
+        <w:rPr>
+          <w:color w:val="ED7D31" w:themeColor="accent2"/>
+        </w:rPr>
+      </w:pPr>
+      <w:r>
+        <w:rPr>
+          <w:color w:val="ED7D31" w:themeColor="accent2"/>
+        </w:rPr>
+        <w:t>create an article about packing an item that can be found by a user looking for tips</w:t>
+      </w:r>
+    </w:p>
+    <w:p>
+      <w:pPr>
+        <w:pStyle w:val="ListParagraph"/>
+        <w:numPr>
+          <w:ilvl w:val="2"/>
+          <w:numId w:val="1"/>
+        </w:numPr>
+        <w:rPr>
+          <w:color w:val="ED7D31" w:themeColor="accent2"/>
+        </w:rPr>
+      </w:pPr>
+      <w:r>
+        <w:rPr>
+          <w:color w:val="ED7D31" w:themeColor="accent2"/>
+        </w:rPr>
+        <w:t>be able to add text and steps to that article</w:t>
+      </w:r>
+    </w:p>
+    <w:p>
+      <w:pPr>
+        <w:pStyle w:val="ListParagraph"/>
+        <w:numPr>
+          <w:ilvl w:val="2"/>
+          <w:numId w:val="1"/>
+        </w:numPr>
+        <w:rPr>
+          <w:color w:val="ED7D31" w:themeColor="accent2"/>
+        </w:rPr>
+      </w:pPr>
+      <w:r>
+        <w:rPr>
+          <w:color w:val="ED7D31" w:themeColor="accent2"/>
+        </w:rPr>
+        <w:t>be able to add images</w:t>
+      </w:r>
+      <w:bookmarkStart w:id="1" w:name="_GoBack"/>
+      <w:bookmarkEnd w:id="1"/>
+    </w:p>
+    <w:p>
+      <w:pPr>
+        <w:pStyle w:val="ListParagraph"/>
+        <w:numPr>
+          <w:ilvl w:val="2"/>
+          <w:numId w:val="1"/>
+        </w:numPr>
+        <w:rPr>
+          <w:color w:val="ED7D31" w:themeColor="accent2"/>
+        </w:rPr>
+      </w:pPr>
+      <w:r>
+        <w:rPr>
+          <w:color w:val="ED7D31" w:themeColor="accent2"/>
+        </w:rPr>
+        <w:t>be able to add video instructions linked to from a private you-tube feed</w:t>
+      </w:r>
+    </w:p>
+    <w:p>
+      <w:pPr>
+        <w:pStyle w:val="ListParagraph"/>
+        <w:numPr>
+          <w:ilvl w:val="1"/>
+          <w:numId w:val="1"/>
+        </w:numPr>
+        <w:rPr>
+          <w:color w:val="ED7D31" w:themeColor="accent2"/>
+        </w:rPr>
+      </w:pPr>
+      <w:r>
+        <w:rPr>
+          <w:color w:val="ED7D31" w:themeColor="accent2"/>
+        </w:rPr>
+        <w:t>see ratings on that article from users and comments made by users in relation to an article</w:t>
+      </w:r>
+    </w:p>
+    <w:p>
+      <w:pPr>
+        <w:pStyle w:val="ListParagraph"/>
+        <w:numPr>
+          <w:ilvl w:val="1"/>
+          <w:numId w:val="1"/>
+        </w:numPr>
+        <w:rPr>
+          <w:color w:val="ED7D31" w:themeColor="accent2"/>
+        </w:rPr>
+      </w:pPr>
+      <w:r>
+        <w:rPr>
+          <w:color w:val="ED7D31" w:themeColor="accent2"/>
+        </w:rPr>
         <w:lastRenderedPageBreak/>
-        <w:t>Be able to see estimate on needed truck sizes</w:t>
-      </w:r>
-    </w:p>
-    <w:p>
-      <w:pPr>
+        <w:t>respond to comments about articles</w:t>
+      </w:r>
+    </w:p>
+    <w:p>
+      <w:pPr>
+        <w:pStyle w:val="ListParagraph"/>
+        <w:numPr>
+          <w:ilvl w:val="1"/>
+          <w:numId w:val="1"/>
+        </w:numPr>
+        <w:rPr>
+          <w:color w:val="ED7D31" w:themeColor="accent2"/>
+        </w:rPr>
+      </w:pPr>
+      <w:r>
+        <w:rPr>
+          <w:color w:val="ED7D31" w:themeColor="accent2"/>
+        </w:rPr>
+        <w:t>update an existing article</w:t>
+      </w:r>
+    </w:p>
+    <w:p>
+      <w:pPr>
+        <w:pStyle w:val="ListParagraph"/>
+        <w:numPr>
+          <w:ilvl w:val="0"/>
+          <w:numId w:val="1"/>
+        </w:numPr>
+        <w:rPr>
+          <w:color w:val="ED7D31" w:themeColor="accent2"/>
+        </w:rPr>
+      </w:pPr>
+      <w:r>
+        <w:rPr>
+          <w:color w:val="ED7D31" w:themeColor="accent2"/>
+        </w:rPr>
+        <w:t>[</w:t>
+      </w:r>
+      <w:r>
+        <w:rPr>
+          <w:color w:val="ED7D31" w:themeColor="accent2"/>
+        </w:rPr>
+        <w:t>H</w:t>
+      </w:r>
+      <w:r>
+        <w:rPr>
+          <w:color w:val="ED7D31" w:themeColor="accent2"/>
+        </w:rPr>
+        <w:t xml:space="preserve">igh] </w:t>
+      </w:r>
+      <w:r>
+        <w:rPr>
+          <w:color w:val="ED7D31" w:themeColor="accent2"/>
+        </w:rPr>
+        <w:t>P</w:t>
+      </w:r>
+      <w:r>
+        <w:rPr>
+          <w:color w:val="ED7D31" w:themeColor="accent2"/>
+        </w:rPr>
+        <w:t xml:space="preserve">osts for help </w:t>
+      </w:r>
+      <w:r>
+        <w:rPr>
+          <w:color w:val="ED7D31" w:themeColor="accent2"/>
+        </w:rPr>
+        <w:t>(AKA FAQ)</w:t>
+      </w:r>
+    </w:p>
+    <w:p>
+      <w:pPr>
+        <w:pStyle w:val="ListParagraph"/>
+        <w:numPr>
+          <w:ilvl w:val="1"/>
+          <w:numId w:val="1"/>
+        </w:numPr>
+        <w:rPr>
+          <w:color w:val="ED7D31" w:themeColor="accent2"/>
+        </w:rPr>
+      </w:pPr>
+      <w:r>
+        <w:rPr>
+          <w:color w:val="ED7D31" w:themeColor="accent2"/>
+        </w:rPr>
+        <w:t>see questions posted for help by the community</w:t>
+      </w:r>
+    </w:p>
+    <w:p>
+      <w:pPr>
+        <w:pStyle w:val="ListParagraph"/>
         <w:numPr>
           <w:ilvl w:val="2"/>
-          <w:numId w:val="11"/>
-        </w:numPr>
-        <w:spacing w:after="0" w:line="276" w:lineRule="auto"/>
-        <w:rPr>
-          <w:color w:val="ED7D31" w:themeColor="accent2"/>
-        </w:rPr>
-      </w:pPr>
-      <w:r>
-        <w:rPr>
-          <w:color w:val="ED7D31" w:themeColor="accent2"/>
-        </w:rPr>
-        <w:t>If the truck available will be able to fit everything</w:t>
-      </w:r>
-    </w:p>
-    <w:p>
-      <w:pPr>
+          <w:numId w:val="1"/>
+        </w:numPr>
+        <w:rPr>
+          <w:color w:val="ED7D31" w:themeColor="accent2"/>
+        </w:rPr>
+      </w:pPr>
+      <w:r>
+        <w:rPr>
+          <w:color w:val="ED7D31" w:themeColor="accent2"/>
+        </w:rPr>
+        <w:t>see which ones have been answered and which ones haven’t</w:t>
+      </w:r>
+    </w:p>
+    <w:p>
+      <w:pPr>
+        <w:pStyle w:val="ListParagraph"/>
+        <w:numPr>
+          <w:ilvl w:val="1"/>
+          <w:numId w:val="1"/>
+        </w:numPr>
+        <w:rPr>
+          <w:color w:val="ED7D31" w:themeColor="accent2"/>
+        </w:rPr>
+      </w:pPr>
+      <w:r>
+        <w:rPr>
+          <w:color w:val="ED7D31" w:themeColor="accent2"/>
+        </w:rPr>
+        <w:t>respond to questions posted</w:t>
+      </w:r>
+    </w:p>
+    <w:p>
+      <w:pPr>
+        <w:pStyle w:val="ListParagraph"/>
         <w:numPr>
           <w:ilvl w:val="2"/>
-          <w:numId w:val="11"/>
-        </w:numPr>
-        <w:spacing w:after="0" w:line="276" w:lineRule="auto"/>
-        <w:rPr>
-          <w:color w:val="ED7D31" w:themeColor="accent2"/>
-        </w:rPr>
-      </w:pPr>
-      <w:r>
-        <w:rPr>
-          <w:color w:val="ED7D31" w:themeColor="accent2"/>
-        </w:rPr>
-        <w:t>How many trips It will most likely need</w:t>
-      </w:r>
-    </w:p>
-    <w:p>
-      <w:pPr>
-        <w:numPr>
-          <w:ilvl w:val="1"/>
-          <w:numId w:val="11"/>
-        </w:numPr>
-        <w:spacing w:after="0" w:line="276" w:lineRule="auto"/>
-        <w:rPr>
-          <w:color w:val="ED7D31" w:themeColor="accent2"/>
-        </w:rPr>
-      </w:pPr>
-      <w:r>
-        <w:rPr>
-          <w:color w:val="ED7D31" w:themeColor="accent2"/>
-        </w:rPr>
-        <w:t>I would like to</w:t>
-      </w:r>
-    </w:p>
-    <w:p>
-      <w:pPr>
+          <w:numId w:val="1"/>
+        </w:numPr>
+        <w:rPr>
+          <w:color w:val="ED7D31" w:themeColor="accent2"/>
+        </w:rPr>
+      </w:pPr>
+      <w:r>
+        <w:rPr>
+          <w:color w:val="ED7D31" w:themeColor="accent2"/>
+        </w:rPr>
+        <w:t>be able to edit my response before submitting</w:t>
+      </w:r>
+    </w:p>
+    <w:p>
+      <w:pPr>
+        <w:pStyle w:val="ListParagraph"/>
         <w:numPr>
           <w:ilvl w:val="2"/>
-          <w:numId w:val="11"/>
-        </w:numPr>
-        <w:spacing w:after="0" w:line="276" w:lineRule="auto"/>
-        <w:rPr>
-          <w:color w:val="ED7D31" w:themeColor="accent2"/>
-        </w:rPr>
-      </w:pPr>
-      <w:r>
-        <w:rPr>
-          <w:color w:val="ED7D31" w:themeColor="accent2"/>
-        </w:rPr>
-        <w:t>Enter origin and destination</w:t>
-      </w:r>
-    </w:p>
-    <w:p>
-      <w:pPr>
-        <w:numPr>
-          <w:ilvl w:val="2"/>
-          <w:numId w:val="11"/>
-        </w:numPr>
-        <w:spacing w:after="0" w:line="276" w:lineRule="auto"/>
-        <w:rPr>
-          <w:color w:val="ED7D31" w:themeColor="accent2"/>
-        </w:rPr>
-      </w:pPr>
-      <w:r>
-        <w:rPr>
-          <w:color w:val="ED7D31" w:themeColor="accent2"/>
-        </w:rPr>
-        <w:t>Be given an estimation of</w:t>
-      </w:r>
-    </w:p>
-    <w:p>
-      <w:pPr>
-        <w:numPr>
-          <w:ilvl w:val="3"/>
-          <w:numId w:val="11"/>
-        </w:numPr>
-        <w:spacing w:after="0" w:line="276" w:lineRule="auto"/>
-        <w:rPr>
-          <w:color w:val="ED7D31" w:themeColor="accent2"/>
-        </w:rPr>
-      </w:pPr>
-      <w:r>
-        <w:rPr>
-          <w:color w:val="ED7D31" w:themeColor="accent2"/>
-        </w:rPr>
-        <w:t>How many miles my trip will be</w:t>
-      </w:r>
-    </w:p>
-    <w:p>
-      <w:pPr>
-        <w:numPr>
-          <w:ilvl w:val="3"/>
-          <w:numId w:val="11"/>
-        </w:numPr>
-        <w:spacing w:after="0" w:line="276" w:lineRule="auto"/>
-        <w:rPr>
-          <w:color w:val="ED7D31" w:themeColor="accent2"/>
-        </w:rPr>
-      </w:pPr>
-      <w:r>
-        <w:rPr>
-          <w:color w:val="ED7D31" w:themeColor="accent2"/>
-        </w:rPr>
-        <w:t>Fuel usage &amp; cost</w:t>
-      </w:r>
-    </w:p>
-    <w:p>
-      <w:pPr>
+          <w:numId w:val="1"/>
+        </w:numPr>
+        <w:rPr>
+          <w:color w:val="ED7D31" w:themeColor="accent2"/>
+        </w:rPr>
+      </w:pPr>
+      <w:r>
+        <w:rPr>
+          <w:color w:val="ED7D31" w:themeColor="accent2"/>
+        </w:rPr>
+        <w:t>be able to come back and change my response later</w:t>
+      </w:r>
+    </w:p>
+    <w:p>
+      <w:pPr>
+        <w:pStyle w:val="ListParagraph"/>
+        <w:numPr>
+          <w:ilvl w:val="1"/>
+          <w:numId w:val="1"/>
+        </w:numPr>
+        <w:rPr>
+          <w:color w:val="ED7D31" w:themeColor="accent2"/>
+        </w:rPr>
+      </w:pPr>
+      <w:r>
+        <w:rPr>
+          <w:color w:val="ED7D31" w:themeColor="accent2"/>
+        </w:rPr>
+        <w:t>see whether my responses have been marked as answers</w:t>
+      </w:r>
+    </w:p>
+    <w:p>
+      <w:pPr>
+        <w:pStyle w:val="ListParagraph"/>
+        <w:numPr>
+          <w:ilvl w:val="1"/>
+          <w:numId w:val="1"/>
+        </w:numPr>
+        <w:rPr>
+          <w:color w:val="ED7D31" w:themeColor="accent2"/>
+        </w:rPr>
+      </w:pPr>
+      <w:r>
+        <w:rPr>
+          <w:color w:val="ED7D31" w:themeColor="accent2"/>
+        </w:rPr>
+        <w:t>convert a response to a question into an article featuring the original question</w:t>
+      </w:r>
+    </w:p>
+    <w:p>
+      <w:pPr>
+        <w:pStyle w:val="ListParagraph"/>
         <w:numPr>
           <w:ilvl w:val="0"/>
-          <w:numId w:val="11"/>
-        </w:numPr>
-        <w:spacing w:after="0" w:line="276" w:lineRule="auto"/>
-        <w:rPr>
-          <w:color w:val="ED7D31" w:themeColor="accent2"/>
-        </w:rPr>
-      </w:pPr>
-      <w:r>
-        <w:rPr>
-          <w:color w:val="ED7D31" w:themeColor="accent2"/>
-        </w:rPr>
+          <w:numId w:val="1"/>
+        </w:numPr>
+      </w:pPr>
+      <w:commentRangeStart w:id="2"/>
+      <w:r>
+        <w:t>[</w:t>
+      </w:r>
+      <w:r>
+        <w:t>L</w:t>
+      </w:r>
+      <w:r>
+        <w:t>ow]</w:t>
+      </w:r>
+      <w:r>
+        <w:t xml:space="preserve"> heat maps </w:t>
+      </w:r>
+    </w:p>
+    <w:p>
+      <w:pPr>
+        <w:pStyle w:val="ListParagraph"/>
+        <w:numPr>
+          <w:ilvl w:val="1"/>
+          <w:numId w:val="1"/>
+        </w:numPr>
+      </w:pPr>
+      <w:r>
+        <w:t>see the heat maps provided by the app usage tracking feature so that I can figure out where best to spend my time creating good helpful articles</w:t>
+      </w:r>
+    </w:p>
+    <w:p>
+      <w:pPr>
+        <w:pStyle w:val="ListParagraph"/>
+        <w:numPr>
+          <w:ilvl w:val="1"/>
+          <w:numId w:val="1"/>
+        </w:numPr>
+      </w:pPr>
+      <w:r>
+        <w:t>see which tips are being consulted the most, the least</w:t>
+      </w:r>
+      <w:commentRangeEnd w:id="2"/>
+      <w:r>
+        <w:rPr>
+          <w:rStyle w:val="CommentReference"/>
+        </w:rPr>
+        <w:commentReference w:id="2"/>
+      </w:r>
+    </w:p>
+    <w:p>
+      <w:pPr>
+        <w:pStyle w:val="ListParagraph"/>
+        <w:numPr>
+          <w:ilvl w:val="0"/>
+          <w:numId w:val="1"/>
+        </w:numPr>
+        <w:rPr>
+          <w:color w:val="ED7D31" w:themeColor="accent2"/>
+        </w:rPr>
+      </w:pPr>
+      <w:r>
+        <w:rPr>
+          <w:color w:val="ED7D31" w:themeColor="accent2"/>
+        </w:rPr>
+        <w:t>[</w:t>
+      </w:r>
+      <w:r>
+        <w:rPr>
+          <w:color w:val="ED7D31" w:themeColor="accent2"/>
+        </w:rPr>
+        <w:t>H</w:t>
+      </w:r>
+      <w:r>
+        <w:rPr>
+          <w:color w:val="ED7D31" w:themeColor="accent2"/>
+        </w:rPr>
+        <w:t xml:space="preserve">igh] feedback </w:t>
+      </w:r>
+    </w:p>
+    <w:p>
+      <w:pPr>
+        <w:pStyle w:val="ListParagraph"/>
+        <w:numPr>
+          <w:ilvl w:val="1"/>
+          <w:numId w:val="1"/>
+        </w:numPr>
+        <w:rPr>
+          <w:color w:val="ED7D31" w:themeColor="accent2"/>
+        </w:rPr>
+      </w:pPr>
+      <w:r>
+        <w:rPr>
+          <w:color w:val="ED7D31" w:themeColor="accent2"/>
+        </w:rPr>
+        <w:t>search for feedback from actual moves and sort by rating</w:t>
+      </w:r>
+    </w:p>
+    <w:p>
+      <w:pPr>
+        <w:pStyle w:val="ListParagraph"/>
+        <w:numPr>
+          <w:ilvl w:val="1"/>
+          <w:numId w:val="1"/>
+        </w:numPr>
+        <w:rPr>
+          <w:color w:val="ED7D31" w:themeColor="accent2"/>
+        </w:rPr>
+      </w:pPr>
+      <w:r>
+        <w:rPr>
+          <w:color w:val="ED7D31" w:themeColor="accent2"/>
+        </w:rPr>
+        <w:t>see feedback from actual moves</w:t>
+      </w:r>
+    </w:p>
+    <w:p>
+      <w:pPr>
+        <w:pStyle w:val="ListParagraph"/>
+        <w:numPr>
+          <w:ilvl w:val="1"/>
+          <w:numId w:val="1"/>
+        </w:numPr>
+        <w:rPr>
+          <w:color w:val="ED7D31" w:themeColor="accent2"/>
+        </w:rPr>
+      </w:pPr>
+      <w:r>
+        <w:rPr>
+          <w:color w:val="ED7D31" w:themeColor="accent2"/>
+        </w:rPr>
+        <w:t>see analytics about what people are moving</w:t>
+      </w:r>
+    </w:p>
+    <w:p>
+      <w:pPr>
+        <w:pStyle w:val="ListParagraph"/>
+        <w:numPr>
+          <w:ilvl w:val="1"/>
+          <w:numId w:val="1"/>
+        </w:numPr>
+        <w:rPr>
+          <w:color w:val="ED7D31" w:themeColor="accent2"/>
+        </w:rPr>
+      </w:pPr>
+      <w:r>
+        <w:rPr>
+          <w:color w:val="ED7D31" w:themeColor="accent2"/>
+        </w:rPr>
+        <w:t>respond to feedback</w:t>
+      </w:r>
+    </w:p>
+    <w:p>
+      <w:pPr>
+        <w:pStyle w:val="ListParagraph"/>
+        <w:numPr>
+          <w:ilvl w:val="0"/>
+          <w:numId w:val="1"/>
+        </w:numPr>
+        <w:rPr>
+          <w:color w:val="ED7D31" w:themeColor="accent2"/>
+        </w:rPr>
+      </w:pPr>
+      <w:r>
+        <w:rPr>
+          <w:color w:val="ED7D31" w:themeColor="accent2"/>
+        </w:rPr>
+        <w:t>[low] ask a person who I am assisting to see details about a move such as</w:t>
+      </w:r>
+    </w:p>
+    <w:p>
+      <w:pPr>
+        <w:pStyle w:val="ListParagraph"/>
+        <w:numPr>
+          <w:ilvl w:val="1"/>
+          <w:numId w:val="1"/>
+        </w:numPr>
+        <w:rPr>
+          <w:color w:val="ED7D31" w:themeColor="accent2"/>
+        </w:rPr>
+      </w:pPr>
+      <w:r>
+        <w:rPr>
+          <w:color w:val="ED7D31" w:themeColor="accent2"/>
+        </w:rPr>
+        <w:t xml:space="preserve">load plans </w:t>
+      </w:r>
+    </w:p>
+    <w:p>
+      <w:pPr>
+        <w:pStyle w:val="ListParagraph"/>
+        <w:numPr>
+          <w:ilvl w:val="1"/>
+          <w:numId w:val="1"/>
+        </w:numPr>
+        <w:rPr>
+          <w:color w:val="ED7D31" w:themeColor="accent2"/>
+        </w:rPr>
+      </w:pPr>
+      <w:r>
+        <w:rPr>
+          <w:color w:val="ED7D31" w:themeColor="accent2"/>
+        </w:rPr>
+        <w:t>items being transported</w:t>
+      </w:r>
+    </w:p>
+    <w:p>
+      <w:pPr>
+        <w:pStyle w:val="ListParagraph"/>
+        <w:numPr>
+          <w:ilvl w:val="1"/>
+          <w:numId w:val="1"/>
+        </w:numPr>
+        <w:rPr>
+          <w:color w:val="ED7D31" w:themeColor="accent2"/>
+        </w:rPr>
+      </w:pPr>
+      <w:r>
+        <w:rPr>
+          <w:color w:val="ED7D31" w:themeColor="accent2"/>
+        </w:rPr>
+        <w:t>truck information</w:t>
+      </w:r>
+    </w:p>
+    <w:p>
+      <w:pPr>
+        <w:pStyle w:val="ListParagraph"/>
+        <w:numPr>
+          <w:ilvl w:val="1"/>
+          <w:numId w:val="1"/>
+        </w:numPr>
+      </w:pPr>
+      <w:r>
+        <w:rPr>
+          <w:color w:val="ED7D31" w:themeColor="accent2"/>
+        </w:rPr>
+        <w:t>destination</w:t>
+      </w:r>
+    </w:p>
+    <w:p>
+      <w:r>
+        <w:t>As an admin I need to:</w:t>
+      </w:r>
+    </w:p>
+    <w:p>
+      <w:pPr>
+        <w:pStyle w:val="ListParagraph"/>
+        <w:numPr>
+          <w:ilvl w:val="0"/>
+          <w:numId w:val="1"/>
+        </w:numPr>
+      </w:pPr>
+      <w:r>
+        <w:t>Be able to do everything that any other role can do in the system</w:t>
+      </w:r>
+    </w:p>
+    <w:p>
+      <w:pPr>
+        <w:pStyle w:val="ListParagraph"/>
+        <w:numPr>
+          <w:ilvl w:val="0"/>
+          <w:numId w:val="1"/>
+        </w:numPr>
+      </w:pPr>
+      <w:r>
+        <w:t>[High] System Maintenance</w:t>
+      </w:r>
+    </w:p>
+    <w:p>
+      <w:pPr>
+        <w:pStyle w:val="ListParagraph"/>
+        <w:numPr>
+          <w:ilvl w:val="1"/>
+          <w:numId w:val="1"/>
+        </w:numPr>
+      </w:pPr>
+      <w:r>
+        <w:t>Be able to view system logs so that I can audit and monitor the system.</w:t>
+      </w:r>
+    </w:p>
+    <w:p>
+      <w:pPr>
+        <w:pStyle w:val="ListParagraph"/>
+        <w:numPr>
+          <w:ilvl w:val="1"/>
+          <w:numId w:val="1"/>
+        </w:numPr>
+      </w:pPr>
+      <w:r>
+        <w:t>Receive notifications regarding thresholds have been met or when feedback is bad</w:t>
+      </w:r>
+    </w:p>
+    <w:p>
+      <w:pPr>
+        <w:pStyle w:val="ListParagraph"/>
+        <w:numPr>
+          <w:ilvl w:val="1"/>
+          <w:numId w:val="1"/>
+        </w:numPr>
+      </w:pPr>
+      <w:r>
+        <w:t>Look at heatmap reports on how the users are using the app so that I can determent problem areas.</w:t>
+      </w:r>
+    </w:p>
+    <w:p>
+      <w:pPr>
+        <w:pStyle w:val="ListParagraph"/>
+        <w:numPr>
+          <w:ilvl w:val="1"/>
+          <w:numId w:val="1"/>
+        </w:numPr>
+      </w:pPr>
+      <w:r>
+        <w:t>Be able to see any errors that the system is producing and where those errors are occurring so that I can mitigate these problems in later iterations.</w:t>
+      </w:r>
+    </w:p>
+    <w:p>
+      <w:pPr>
+        <w:pStyle w:val="ListParagraph"/>
+        <w:numPr>
+          <w:ilvl w:val="1"/>
+          <w:numId w:val="1"/>
+        </w:numPr>
+      </w:pPr>
+      <w:r>
+        <w:t>Be able to send push notifications to all users of the application so that I can announce new features to the application.</w:t>
+      </w:r>
+    </w:p>
+    <w:p>
+      <w:pPr>
+        <w:pStyle w:val="ListParagraph"/>
+        <w:numPr>
+          <w:ilvl w:val="1"/>
+          <w:numId w:val="1"/>
+        </w:numPr>
+      </w:pPr>
+      <w:r>
+        <w:t xml:space="preserve">Be able to back up the entire database so that I can </w:t>
+      </w:r>
+      <w:proofErr w:type="gramStart"/>
+      <w:r>
+        <w:t>be in compliance with</w:t>
+      </w:r>
+      <w:proofErr w:type="gramEnd"/>
+      <w:r>
+        <w:t xml:space="preserve"> our disaster recovery procedures.</w:t>
+      </w:r>
+    </w:p>
+    <w:p>
+      <w:pPr>
+        <w:pStyle w:val="ListParagraph"/>
+        <w:numPr>
+          <w:ilvl w:val="0"/>
+          <w:numId w:val="1"/>
+        </w:numPr>
+      </w:pPr>
+      <w:r>
         <w:t xml:space="preserve">[High] </w:t>
       </w:r>
       <w:r>
-        <w:rPr>
-          <w:color w:val="ED7D31" w:themeColor="accent2"/>
-        </w:rPr>
-        <w:t>Move</w:t>
-      </w:r>
-    </w:p>
-    <w:p>
-      <w:pPr>
-        <w:numPr>
-          <w:ilvl w:val="1"/>
-          <w:numId w:val="11"/>
-        </w:numPr>
-        <w:spacing w:after="0" w:line="276" w:lineRule="auto"/>
-        <w:rPr>
-          <w:color w:val="ED7D31" w:themeColor="accent2"/>
-        </w:rPr>
-      </w:pPr>
-      <w:r>
-        <w:rPr>
-          <w:color w:val="ED7D31" w:themeColor="accent2"/>
-        </w:rPr>
-        <w:t>Load a box &amp; the truck</w:t>
-      </w:r>
-    </w:p>
-    <w:p>
-      <w:pPr>
-        <w:numPr>
-          <w:ilvl w:val="2"/>
-          <w:numId w:val="11"/>
-        </w:numPr>
-        <w:spacing w:after="0" w:line="276" w:lineRule="auto"/>
-        <w:rPr>
-          <w:color w:val="ED7D31" w:themeColor="accent2"/>
-        </w:rPr>
-      </w:pPr>
-      <w:r>
-        <w:rPr>
-          <w:color w:val="ED7D31" w:themeColor="accent2"/>
-        </w:rPr>
-        <w:t>Be given a plan on how to properly load my boxes &amp; truck to maximize use of</w:t>
-      </w:r>
-    </w:p>
-    <w:p>
-      <w:pPr>
-        <w:numPr>
-          <w:ilvl w:val="3"/>
-          <w:numId w:val="11"/>
-        </w:numPr>
-        <w:spacing w:after="0" w:line="276" w:lineRule="auto"/>
-        <w:rPr>
-          <w:color w:val="ED7D31" w:themeColor="accent2"/>
-        </w:rPr>
-      </w:pPr>
-      <w:r>
-        <w:rPr>
-          <w:color w:val="ED7D31" w:themeColor="accent2"/>
-        </w:rPr>
-        <w:t>Space</w:t>
-      </w:r>
-    </w:p>
-    <w:p>
-      <w:pPr>
-        <w:numPr>
-          <w:ilvl w:val="3"/>
-          <w:numId w:val="11"/>
-        </w:numPr>
-        <w:spacing w:after="0" w:line="276" w:lineRule="auto"/>
-        <w:rPr>
-          <w:color w:val="ED7D31" w:themeColor="accent2"/>
-        </w:rPr>
-      </w:pPr>
-      <w:r>
-        <w:rPr>
-          <w:color w:val="ED7D31" w:themeColor="accent2"/>
-        </w:rPr>
-        <w:t>Time</w:t>
-      </w:r>
-    </w:p>
-    <w:p>
-      <w:pPr>
-        <w:numPr>
-          <w:ilvl w:val="3"/>
-          <w:numId w:val="11"/>
-        </w:numPr>
-        <w:spacing w:after="0" w:line="276" w:lineRule="auto"/>
-        <w:rPr>
-          <w:color w:val="ED7D31" w:themeColor="accent2"/>
-        </w:rPr>
-      </w:pPr>
-      <w:r>
-        <w:rPr>
-          <w:color w:val="ED7D31" w:themeColor="accent2"/>
-        </w:rPr>
-        <w:t>Money</w:t>
-      </w:r>
-    </w:p>
-    <w:p>
-      <w:pPr>
-        <w:numPr>
-          <w:ilvl w:val="3"/>
-          <w:numId w:val="11"/>
-        </w:numPr>
-        <w:spacing w:after="0" w:line="276" w:lineRule="auto"/>
-        <w:rPr>
-          <w:color w:val="ED7D31" w:themeColor="accent2"/>
-        </w:rPr>
-      </w:pPr>
-      <w:r>
-        <w:rPr>
-          <w:color w:val="ED7D31" w:themeColor="accent2"/>
-        </w:rPr>
-        <w:t>Safely Transport Items</w:t>
-      </w:r>
-    </w:p>
-    <w:p>
-      <w:pPr>
-        <w:numPr>
-          <w:ilvl w:val="2"/>
-          <w:numId w:val="11"/>
-        </w:numPr>
-        <w:spacing w:after="0" w:line="276" w:lineRule="auto"/>
-        <w:rPr>
-          <w:color w:val="ED7D31" w:themeColor="accent2"/>
-        </w:rPr>
-      </w:pPr>
-      <w:r>
-        <w:rPr>
-          <w:color w:val="ED7D31" w:themeColor="accent2"/>
-        </w:rPr>
-        <w:t>Be able to locate a box within the truck that contains a certain item</w:t>
-      </w:r>
-    </w:p>
-    <w:p>
-      <w:pPr>
-        <w:numPr>
-          <w:ilvl w:val="3"/>
-          <w:numId w:val="11"/>
-        </w:numPr>
-        <w:spacing w:after="0" w:line="276" w:lineRule="auto"/>
-        <w:rPr>
-          <w:color w:val="ED7D31" w:themeColor="accent2"/>
-        </w:rPr>
-      </w:pPr>
-      <w:r>
-        <w:rPr>
-          <w:color w:val="ED7D31" w:themeColor="accent2"/>
-        </w:rPr>
-        <w:t>Using QR codes on boxes</w:t>
-      </w:r>
-    </w:p>
-    <w:p>
-      <w:pPr>
-        <w:numPr>
-          <w:ilvl w:val="2"/>
-          <w:numId w:val="11"/>
-        </w:numPr>
-        <w:spacing w:after="0" w:line="276" w:lineRule="auto"/>
-        <w:rPr>
-          <w:color w:val="ED7D31" w:themeColor="accent2"/>
-        </w:rPr>
-      </w:pPr>
-      <w:r>
-        <w:rPr>
-          <w:color w:val="ED7D31" w:themeColor="accent2"/>
-        </w:rPr>
-        <w:t>Be able to ensure specific items are within easy reach in the truck</w:t>
-      </w:r>
-    </w:p>
-    <w:p>
-      <w:pPr>
-        <w:numPr>
-          <w:ilvl w:val="1"/>
-          <w:numId w:val="11"/>
-        </w:numPr>
-        <w:spacing w:after="0" w:line="276" w:lineRule="auto"/>
-        <w:rPr>
-          <w:color w:val="ED7D31" w:themeColor="accent2"/>
-        </w:rPr>
-      </w:pPr>
-      <w:r>
-        <w:rPr>
-          <w:color w:val="ED7D31" w:themeColor="accent2"/>
-        </w:rPr>
-        <w:t>Loading tips</w:t>
-      </w:r>
-    </w:p>
-    <w:p>
-      <w:pPr>
-        <w:numPr>
-          <w:ilvl w:val="2"/>
-          <w:numId w:val="11"/>
-        </w:numPr>
-        <w:spacing w:after="0" w:line="276" w:lineRule="auto"/>
-        <w:rPr>
-          <w:color w:val="ED7D31" w:themeColor="accent2"/>
-        </w:rPr>
-      </w:pPr>
-      <w:r>
-        <w:rPr>
-          <w:color w:val="ED7D31" w:themeColor="accent2"/>
-        </w:rPr>
-        <w:t>If an issue is encountered during move I can see tips for overcoming it</w:t>
-      </w:r>
-    </w:p>
-    <w:p>
-      <w:pPr>
-        <w:numPr>
-          <w:ilvl w:val="1"/>
-          <w:numId w:val="11"/>
-        </w:numPr>
-        <w:spacing w:after="0" w:line="276" w:lineRule="auto"/>
-        <w:rPr>
-          <w:color w:val="ED7D31" w:themeColor="accent2"/>
-        </w:rPr>
-      </w:pPr>
-      <w:r>
-        <w:rPr>
-          <w:color w:val="ED7D31" w:themeColor="accent2"/>
-        </w:rPr>
-        <w:t>Be able to reset system if I feel advice being given is incorrect</w:t>
-      </w:r>
-    </w:p>
-    <w:p>
-      <w:pPr>
+        <w:t>Account management</w:t>
+      </w:r>
+    </w:p>
+    <w:p>
+      <w:pPr>
+        <w:pStyle w:val="ListParagraph"/>
+        <w:numPr>
+          <w:ilvl w:val="1"/>
+          <w:numId w:val="1"/>
+        </w:numPr>
+      </w:pPr>
+      <w:r>
+        <w:t>Be able to create individual user accounts of all privilege levels so that I can manage my team.</w:t>
+      </w:r>
+    </w:p>
+    <w:p>
+      <w:pPr>
+        <w:pStyle w:val="ListParagraph"/>
+        <w:numPr>
+          <w:ilvl w:val="1"/>
+          <w:numId w:val="1"/>
+        </w:numPr>
+      </w:pPr>
+      <w:r>
+        <w:t>Be able to edit users details so that I can update the system to reflect changes.</w:t>
+      </w:r>
+    </w:p>
+    <w:p>
+      <w:pPr>
+        <w:pStyle w:val="ListParagraph"/>
+        <w:numPr>
+          <w:ilvl w:val="1"/>
+          <w:numId w:val="1"/>
+        </w:numPr>
+      </w:pPr>
+      <w:r>
+        <w:t>Be able to disable accounts of all privilege levels so that I can manage my team.</w:t>
+      </w:r>
+    </w:p>
+    <w:p>
+      <w:pPr>
+        <w:pStyle w:val="ListParagraph"/>
+        <w:numPr>
+          <w:ilvl w:val="1"/>
+          <w:numId w:val="1"/>
+        </w:numPr>
+      </w:pPr>
+      <w:r>
+        <w:lastRenderedPageBreak/>
+        <w:t>Be able to access users accounts within the application to update roles, information, and view accounts.</w:t>
+      </w:r>
+    </w:p>
+    <w:p>
+      <w:pPr>
+        <w:pStyle w:val="ListParagraph"/>
+        <w:numPr>
+          <w:ilvl w:val="1"/>
+          <w:numId w:val="1"/>
+        </w:numPr>
+      </w:pPr>
+      <w:r>
+        <w:t>Be able to reset a user’s password so that I can support a user’s access.</w:t>
+      </w:r>
+    </w:p>
+    <w:p>
+      <w:pPr>
+        <w:pStyle w:val="ListParagraph"/>
         <w:numPr>
           <w:ilvl w:val="0"/>
-          <w:numId w:val="11"/>
-        </w:numPr>
-        <w:spacing w:after="0" w:line="276" w:lineRule="auto"/>
-        <w:rPr>
-          <w:color w:val="ED7D31" w:themeColor="accent2"/>
-        </w:rPr>
-      </w:pPr>
-      <w:r>
-        <w:rPr>
-          <w:color w:val="ED7D31" w:themeColor="accent2"/>
-        </w:rPr>
-        <w:t xml:space="preserve">[High] </w:t>
-      </w:r>
-      <w:r>
-        <w:rPr>
-          <w:color w:val="ED7D31" w:themeColor="accent2"/>
-        </w:rPr>
-        <w:t>Post-Move</w:t>
-      </w:r>
-    </w:p>
-    <w:p>
-      <w:pPr>
-        <w:numPr>
-          <w:ilvl w:val="1"/>
-          <w:numId w:val="11"/>
-        </w:numPr>
-        <w:spacing w:after="0" w:line="276" w:lineRule="auto"/>
-        <w:rPr>
-          <w:color w:val="ED7D31" w:themeColor="accent2"/>
-        </w:rPr>
-      </w:pPr>
-      <w:r>
-        <w:rPr>
-          <w:color w:val="ED7D31" w:themeColor="accent2"/>
-        </w:rPr>
-        <w:t xml:space="preserve">See a catalogue of </w:t>
-      </w:r>
-      <w:r>
-        <w:rPr>
-          <w:color w:val="ED7D31" w:themeColor="accent2"/>
-        </w:rPr>
-        <w:t>all</w:t>
-      </w:r>
-      <w:r>
-        <w:rPr>
-          <w:color w:val="ED7D31" w:themeColor="accent2"/>
-        </w:rPr>
-        <w:t xml:space="preserve"> my items that I have packed from the move</w:t>
-      </w:r>
-    </w:p>
-    <w:p>
-      <w:pPr>
-        <w:numPr>
-          <w:ilvl w:val="2"/>
-          <w:numId w:val="11"/>
-        </w:numPr>
-        <w:spacing w:after="0" w:line="276" w:lineRule="auto"/>
-        <w:rPr>
-          <w:color w:val="ED7D31" w:themeColor="accent2"/>
-        </w:rPr>
-      </w:pPr>
-      <w:r>
-        <w:rPr>
-          <w:color w:val="ED7D31" w:themeColor="accent2"/>
-        </w:rPr>
-        <w:t>See their locations</w:t>
-      </w:r>
-    </w:p>
-    <w:p>
-      <w:pPr>
-        <w:numPr>
-          <w:ilvl w:val="1"/>
-          <w:numId w:val="11"/>
-        </w:numPr>
-        <w:spacing w:after="0" w:line="276" w:lineRule="auto"/>
-        <w:rPr>
-          <w:color w:val="ED7D31" w:themeColor="accent2"/>
-        </w:rPr>
-      </w:pPr>
-      <w:r>
-        <w:rPr>
-          <w:color w:val="ED7D31" w:themeColor="accent2"/>
-        </w:rPr>
-        <w:t>Be able to provide feed-back</w:t>
-      </w:r>
-    </w:p>
-    <w:p>
-      <w:pPr>
-        <w:numPr>
-          <w:ilvl w:val="2"/>
-          <w:numId w:val="11"/>
-        </w:numPr>
-        <w:spacing w:after="0" w:line="276" w:lineRule="auto"/>
-        <w:rPr>
-          <w:color w:val="ED7D31" w:themeColor="accent2"/>
-        </w:rPr>
-      </w:pPr>
-      <w:r>
-        <w:rPr>
-          <w:color w:val="ED7D31" w:themeColor="accent2"/>
-        </w:rPr>
-        <w:t>Rate my experience with any tips provided</w:t>
-      </w:r>
-    </w:p>
-    <w:p>
-      <w:pPr>
-        <w:numPr>
-          <w:ilvl w:val="2"/>
-          <w:numId w:val="11"/>
-        </w:numPr>
-        <w:spacing w:after="0" w:line="276" w:lineRule="auto"/>
-        <w:rPr>
-          <w:color w:val="ED7D31" w:themeColor="accent2"/>
-        </w:rPr>
-      </w:pPr>
-      <w:r>
-        <w:rPr>
-          <w:color w:val="ED7D31" w:themeColor="accent2"/>
-        </w:rPr>
-        <w:t>Provide description to how my experience was</w:t>
-      </w:r>
-    </w:p>
-    <w:p>
-      <w:r>
-        <w:t>As a Move Expert I need to be able to:</w:t>
-      </w:r>
-    </w:p>
-    <w:p>
-      <w:pPr>
-        <w:numPr>
-          <w:ilvl w:val="0"/>
-          <w:numId w:val="1"/>
-        </w:numPr>
-        <w:spacing w:after="0" w:line="276" w:lineRule="auto"/>
-      </w:pPr>
-      <w:r>
-        <w:t>[Low] Account &amp; Profile</w:t>
-      </w:r>
-    </w:p>
-    <w:p>
-      <w:pPr>
-        <w:numPr>
-          <w:ilvl w:val="1"/>
-          <w:numId w:val="1"/>
-        </w:numPr>
-        <w:spacing w:after="0" w:line="276" w:lineRule="auto"/>
-      </w:pPr>
-      <w:r>
-        <w:t>Be able to reset my own password because I have forgotten it</w:t>
-      </w:r>
-    </w:p>
-    <w:p>
-      <w:pPr>
-        <w:numPr>
-          <w:ilvl w:val="1"/>
-          <w:numId w:val="1"/>
-        </w:numPr>
-        <w:spacing w:after="0" w:line="276" w:lineRule="auto"/>
-      </w:pPr>
-      <w:r>
-        <w:t>Be able to unlock my own account via email when I have entered in too many wrong password attempts</w:t>
-      </w:r>
-    </w:p>
-    <w:p>
-      <w:pPr>
-        <w:numPr>
-          <w:ilvl w:val="1"/>
-          <w:numId w:val="1"/>
-        </w:numPr>
-        <w:spacing w:after="0" w:line="276" w:lineRule="auto"/>
-      </w:pPr>
-      <w:r>
-        <w:t>Be able to share my account name with friends to sync move plan with everyone</w:t>
-      </w:r>
-    </w:p>
-    <w:p>
-      <w:pPr>
-        <w:pStyle w:val="ListParagraph"/>
-        <w:numPr>
-          <w:ilvl w:val="0"/>
-          <w:numId w:val="1"/>
-        </w:numPr>
-        <w:rPr>
-          <w:color w:val="ED7D31" w:themeColor="accent2"/>
-        </w:rPr>
-      </w:pPr>
-      <w:r>
-        <w:rPr>
-          <w:color w:val="ED7D31" w:themeColor="accent2"/>
-        </w:rPr>
-        <w:t>[</w:t>
-      </w:r>
-      <w:r>
-        <w:rPr>
-          <w:color w:val="ED7D31" w:themeColor="accent2"/>
-        </w:rPr>
-        <w:t>H</w:t>
-      </w:r>
-      <w:r>
-        <w:rPr>
-          <w:color w:val="ED7D31" w:themeColor="accent2"/>
-        </w:rPr>
-        <w:t xml:space="preserve">igh] Articles </w:t>
-      </w:r>
-    </w:p>
-    <w:p>
-      <w:pPr>
-        <w:pStyle w:val="ListParagraph"/>
-        <w:numPr>
-          <w:ilvl w:val="1"/>
-          <w:numId w:val="1"/>
-        </w:numPr>
-        <w:rPr>
-          <w:color w:val="ED7D31" w:themeColor="accent2"/>
-        </w:rPr>
-      </w:pPr>
-      <w:r>
-        <w:rPr>
-          <w:color w:val="ED7D31" w:themeColor="accent2"/>
-        </w:rPr>
-        <w:t>create an article about packing an item that can be found by a user looking for tips</w:t>
-      </w:r>
-    </w:p>
-    <w:p>
-      <w:pPr>
-        <w:pStyle w:val="ListParagraph"/>
-        <w:numPr>
-          <w:ilvl w:val="2"/>
-          <w:numId w:val="1"/>
-        </w:numPr>
-        <w:rPr>
-          <w:color w:val="ED7D31" w:themeColor="accent2"/>
-        </w:rPr>
-      </w:pPr>
-      <w:r>
-        <w:rPr>
-          <w:color w:val="ED7D31" w:themeColor="accent2"/>
-        </w:rPr>
-        <w:t>be able to add text and steps to that article</w:t>
-      </w:r>
-    </w:p>
-    <w:p>
-      <w:pPr>
-        <w:pStyle w:val="ListParagraph"/>
-        <w:numPr>
-          <w:ilvl w:val="2"/>
-          <w:numId w:val="1"/>
-        </w:numPr>
-        <w:rPr>
-          <w:color w:val="ED7D31" w:themeColor="accent2"/>
-        </w:rPr>
-      </w:pPr>
-      <w:r>
-        <w:rPr>
-          <w:color w:val="ED7D31" w:themeColor="accent2"/>
-        </w:rPr>
-        <w:t>be able to add images</w:t>
-      </w:r>
-    </w:p>
-    <w:p>
-      <w:pPr>
-        <w:pStyle w:val="ListParagraph"/>
-        <w:numPr>
-          <w:ilvl w:val="2"/>
-          <w:numId w:val="1"/>
-        </w:numPr>
-        <w:rPr>
-          <w:color w:val="ED7D31" w:themeColor="accent2"/>
-        </w:rPr>
-      </w:pPr>
-      <w:r>
-        <w:rPr>
-          <w:color w:val="ED7D31" w:themeColor="accent2"/>
-        </w:rPr>
-        <w:t>be able to add video instructions linked to from a private you-tube feed</w:t>
-      </w:r>
-    </w:p>
-    <w:p>
-      <w:pPr>
-        <w:pStyle w:val="ListParagraph"/>
-        <w:numPr>
-          <w:ilvl w:val="1"/>
-          <w:numId w:val="1"/>
-        </w:numPr>
-        <w:rPr>
-          <w:color w:val="ED7D31" w:themeColor="accent2"/>
-        </w:rPr>
-      </w:pPr>
-      <w:r>
-        <w:rPr>
-          <w:color w:val="ED7D31" w:themeColor="accent2"/>
-        </w:rPr>
-        <w:t>see ratings on that article from users and comments made by users in relation to an article</w:t>
-      </w:r>
-    </w:p>
-    <w:p>
-      <w:pPr>
-        <w:pStyle w:val="ListParagraph"/>
-        <w:numPr>
-          <w:ilvl w:val="1"/>
-          <w:numId w:val="1"/>
-        </w:numPr>
-        <w:rPr>
-          <w:color w:val="ED7D31" w:themeColor="accent2"/>
-        </w:rPr>
-      </w:pPr>
-      <w:r>
-        <w:rPr>
-          <w:color w:val="ED7D31" w:themeColor="accent2"/>
-        </w:rPr>
-        <w:t>respond to comments about articles</w:t>
-      </w:r>
-    </w:p>
-    <w:p>
-      <w:pPr>
-        <w:pStyle w:val="ListParagraph"/>
-        <w:numPr>
-          <w:ilvl w:val="1"/>
-          <w:numId w:val="1"/>
-        </w:numPr>
-        <w:rPr>
-          <w:color w:val="ED7D31" w:themeColor="accent2"/>
-        </w:rPr>
-      </w:pPr>
-      <w:r>
-        <w:rPr>
-          <w:color w:val="ED7D31" w:themeColor="accent2"/>
-        </w:rPr>
-        <w:t>update an existing article</w:t>
-      </w:r>
-    </w:p>
-    <w:p>
-      <w:pPr>
-        <w:pStyle w:val="ListParagraph"/>
-        <w:numPr>
-          <w:ilvl w:val="0"/>
-          <w:numId w:val="1"/>
-        </w:numPr>
-        <w:rPr>
-          <w:color w:val="ED7D31" w:themeColor="accent2"/>
-        </w:rPr>
-      </w:pPr>
-      <w:r>
-        <w:rPr>
-          <w:color w:val="ED7D31" w:themeColor="accent2"/>
-        </w:rPr>
-        <w:lastRenderedPageBreak/>
-        <w:t>[</w:t>
-      </w:r>
-      <w:r>
-        <w:rPr>
-          <w:color w:val="ED7D31" w:themeColor="accent2"/>
-        </w:rPr>
-        <w:t>H</w:t>
-      </w:r>
-      <w:r>
-        <w:rPr>
-          <w:color w:val="ED7D31" w:themeColor="accent2"/>
-        </w:rPr>
-        <w:t xml:space="preserve">igh] </w:t>
-      </w:r>
-      <w:r>
-        <w:rPr>
-          <w:color w:val="ED7D31" w:themeColor="accent2"/>
-        </w:rPr>
-        <w:t>P</w:t>
-      </w:r>
-      <w:r>
-        <w:rPr>
-          <w:color w:val="ED7D31" w:themeColor="accent2"/>
-        </w:rPr>
-        <w:t xml:space="preserve">osts for help </w:t>
-      </w:r>
-      <w:r>
-        <w:rPr>
-          <w:color w:val="ED7D31" w:themeColor="accent2"/>
-        </w:rPr>
-        <w:t>(AKA FAQ)</w:t>
-      </w:r>
-    </w:p>
-    <w:p>
-      <w:pPr>
-        <w:pStyle w:val="ListParagraph"/>
-        <w:numPr>
-          <w:ilvl w:val="1"/>
-          <w:numId w:val="1"/>
-        </w:numPr>
-        <w:rPr>
-          <w:color w:val="ED7D31" w:themeColor="accent2"/>
-        </w:rPr>
-      </w:pPr>
-      <w:r>
-        <w:rPr>
-          <w:color w:val="ED7D31" w:themeColor="accent2"/>
-        </w:rPr>
-        <w:t>see questions posted for help by the community</w:t>
-      </w:r>
-    </w:p>
-    <w:p>
-      <w:pPr>
-        <w:pStyle w:val="ListParagraph"/>
-        <w:numPr>
-          <w:ilvl w:val="2"/>
-          <w:numId w:val="1"/>
-        </w:numPr>
-        <w:rPr>
-          <w:color w:val="ED7D31" w:themeColor="accent2"/>
-        </w:rPr>
-      </w:pPr>
-      <w:r>
-        <w:rPr>
-          <w:color w:val="ED7D31" w:themeColor="accent2"/>
-        </w:rPr>
-        <w:t>see which ones have been answered and which ones haven’t</w:t>
-      </w:r>
-    </w:p>
-    <w:p>
-      <w:pPr>
-        <w:pStyle w:val="ListParagraph"/>
-        <w:numPr>
-          <w:ilvl w:val="1"/>
-          <w:numId w:val="1"/>
-        </w:numPr>
-        <w:rPr>
-          <w:color w:val="ED7D31" w:themeColor="accent2"/>
-        </w:rPr>
-      </w:pPr>
-      <w:r>
-        <w:rPr>
-          <w:color w:val="ED7D31" w:themeColor="accent2"/>
-        </w:rPr>
-        <w:t>respond to questions posted</w:t>
-      </w:r>
-    </w:p>
-    <w:p>
-      <w:pPr>
-        <w:pStyle w:val="ListParagraph"/>
-        <w:numPr>
-          <w:ilvl w:val="2"/>
-          <w:numId w:val="1"/>
-        </w:numPr>
-        <w:rPr>
-          <w:color w:val="ED7D31" w:themeColor="accent2"/>
-        </w:rPr>
-      </w:pPr>
-      <w:r>
-        <w:rPr>
-          <w:color w:val="ED7D31" w:themeColor="accent2"/>
-        </w:rPr>
-        <w:t>be able to edit my response before submitting</w:t>
-      </w:r>
-    </w:p>
-    <w:p>
-      <w:pPr>
-        <w:pStyle w:val="ListParagraph"/>
-        <w:numPr>
-          <w:ilvl w:val="2"/>
-          <w:numId w:val="1"/>
-        </w:numPr>
-        <w:rPr>
-          <w:color w:val="ED7D31" w:themeColor="accent2"/>
-        </w:rPr>
-      </w:pPr>
-      <w:r>
-        <w:rPr>
-          <w:color w:val="ED7D31" w:themeColor="accent2"/>
-        </w:rPr>
-        <w:t>be able to come back and change my response later</w:t>
-      </w:r>
-    </w:p>
-    <w:p>
-      <w:pPr>
-        <w:pStyle w:val="ListParagraph"/>
-        <w:numPr>
-          <w:ilvl w:val="1"/>
-          <w:numId w:val="1"/>
-        </w:numPr>
-        <w:rPr>
-          <w:color w:val="ED7D31" w:themeColor="accent2"/>
-        </w:rPr>
-      </w:pPr>
-      <w:r>
-        <w:rPr>
-          <w:color w:val="ED7D31" w:themeColor="accent2"/>
-        </w:rPr>
-        <w:t>see whether my responses have been marked as answers</w:t>
-      </w:r>
-    </w:p>
-    <w:p>
-      <w:pPr>
-        <w:pStyle w:val="ListParagraph"/>
-        <w:numPr>
-          <w:ilvl w:val="1"/>
-          <w:numId w:val="1"/>
-        </w:numPr>
-        <w:rPr>
-          <w:color w:val="ED7D31" w:themeColor="accent2"/>
-        </w:rPr>
-      </w:pPr>
-      <w:r>
-        <w:rPr>
-          <w:color w:val="ED7D31" w:themeColor="accent2"/>
-        </w:rPr>
-        <w:t>convert a response to a question into an article featuring the original question</w:t>
-      </w:r>
-    </w:p>
-    <w:p>
-      <w:pPr>
-        <w:pStyle w:val="ListParagraph"/>
-        <w:numPr>
-          <w:ilvl w:val="0"/>
-          <w:numId w:val="1"/>
-        </w:numPr>
-      </w:pPr>
-      <w:commentRangeStart w:id="1"/>
-      <w:r>
-        <w:t>[</w:t>
-      </w:r>
-      <w:r>
-        <w:t>L</w:t>
-      </w:r>
-      <w:r>
-        <w:t>ow]</w:t>
-      </w:r>
-      <w:r>
-        <w:t xml:space="preserve"> heat maps </w:t>
-      </w:r>
-    </w:p>
-    <w:p>
-      <w:pPr>
-        <w:pStyle w:val="ListParagraph"/>
-        <w:numPr>
-          <w:ilvl w:val="1"/>
-          <w:numId w:val="1"/>
-        </w:numPr>
-      </w:pPr>
-      <w:r>
-        <w:t>see the heat maps provided by the app usage tracking feature so that I can figure out where best to spend my time creating good helpful articles</w:t>
-      </w:r>
-    </w:p>
-    <w:p>
-      <w:pPr>
-        <w:pStyle w:val="ListParagraph"/>
-        <w:numPr>
-          <w:ilvl w:val="1"/>
-          <w:numId w:val="1"/>
-        </w:numPr>
-      </w:pPr>
-      <w:r>
-        <w:t>see which tips are being consulted the most, the least</w:t>
-      </w:r>
-      <w:commentRangeEnd w:id="1"/>
-      <w:r>
-        <w:rPr>
-          <w:rStyle w:val="CommentReference"/>
-        </w:rPr>
-        <w:commentReference w:id="1"/>
-      </w:r>
-    </w:p>
-    <w:p>
-      <w:pPr>
-        <w:pStyle w:val="ListParagraph"/>
-        <w:numPr>
-          <w:ilvl w:val="0"/>
-          <w:numId w:val="1"/>
-        </w:numPr>
-        <w:rPr>
-          <w:color w:val="ED7D31" w:themeColor="accent2"/>
-        </w:rPr>
-      </w:pPr>
-      <w:r>
-        <w:rPr>
-          <w:color w:val="ED7D31" w:themeColor="accent2"/>
-        </w:rPr>
-        <w:t>[</w:t>
-      </w:r>
-      <w:r>
-        <w:rPr>
-          <w:color w:val="ED7D31" w:themeColor="accent2"/>
-        </w:rPr>
-        <w:t>H</w:t>
-      </w:r>
-      <w:r>
-        <w:rPr>
-          <w:color w:val="ED7D31" w:themeColor="accent2"/>
-        </w:rPr>
-        <w:t xml:space="preserve">igh] feedback </w:t>
-      </w:r>
-    </w:p>
-    <w:p>
-      <w:pPr>
-        <w:pStyle w:val="ListParagraph"/>
-        <w:numPr>
-          <w:ilvl w:val="1"/>
-          <w:numId w:val="1"/>
-        </w:numPr>
-        <w:rPr>
-          <w:color w:val="ED7D31" w:themeColor="accent2"/>
-        </w:rPr>
-      </w:pPr>
-      <w:r>
-        <w:rPr>
-          <w:color w:val="ED7D31" w:themeColor="accent2"/>
-        </w:rPr>
-        <w:t>search for feedback from actual moves and sort by rating</w:t>
-      </w:r>
-    </w:p>
-    <w:p>
-      <w:pPr>
-        <w:pStyle w:val="ListParagraph"/>
-        <w:numPr>
-          <w:ilvl w:val="1"/>
-          <w:numId w:val="1"/>
-        </w:numPr>
-        <w:rPr>
-          <w:color w:val="ED7D31" w:themeColor="accent2"/>
-        </w:rPr>
-      </w:pPr>
-      <w:r>
-        <w:rPr>
-          <w:color w:val="ED7D31" w:themeColor="accent2"/>
-        </w:rPr>
-        <w:t>see feedback from actual moves</w:t>
-      </w:r>
-    </w:p>
-    <w:p>
-      <w:pPr>
-        <w:pStyle w:val="ListParagraph"/>
-        <w:numPr>
-          <w:ilvl w:val="1"/>
-          <w:numId w:val="1"/>
-        </w:numPr>
-        <w:rPr>
-          <w:color w:val="ED7D31" w:themeColor="accent2"/>
-        </w:rPr>
-      </w:pPr>
-      <w:r>
-        <w:rPr>
-          <w:color w:val="ED7D31" w:themeColor="accent2"/>
-        </w:rPr>
-        <w:t>see analytics about what people are moving</w:t>
-      </w:r>
-    </w:p>
-    <w:p>
-      <w:pPr>
-        <w:pStyle w:val="ListParagraph"/>
-        <w:numPr>
-          <w:ilvl w:val="1"/>
-          <w:numId w:val="1"/>
-        </w:numPr>
-        <w:rPr>
-          <w:color w:val="ED7D31" w:themeColor="accent2"/>
-        </w:rPr>
-      </w:pPr>
-      <w:r>
-        <w:rPr>
-          <w:color w:val="ED7D31" w:themeColor="accent2"/>
-        </w:rPr>
-        <w:t>respond to feedback</w:t>
-      </w:r>
-    </w:p>
-    <w:p>
-      <w:pPr>
-        <w:pStyle w:val="ListParagraph"/>
-        <w:numPr>
-          <w:ilvl w:val="0"/>
-          <w:numId w:val="1"/>
-        </w:numPr>
-        <w:rPr>
-          <w:color w:val="ED7D31" w:themeColor="accent2"/>
-        </w:rPr>
-      </w:pPr>
-      <w:r>
-        <w:rPr>
-          <w:color w:val="ED7D31" w:themeColor="accent2"/>
-        </w:rPr>
-        <w:t>[low] ask a person who I am assisting to see details about a move such as</w:t>
-      </w:r>
-    </w:p>
-    <w:p>
-      <w:pPr>
-        <w:pStyle w:val="ListParagraph"/>
-        <w:numPr>
-          <w:ilvl w:val="1"/>
-          <w:numId w:val="1"/>
-        </w:numPr>
-        <w:rPr>
-          <w:color w:val="ED7D31" w:themeColor="accent2"/>
-        </w:rPr>
-      </w:pPr>
-      <w:r>
-        <w:rPr>
-          <w:color w:val="ED7D31" w:themeColor="accent2"/>
-        </w:rPr>
-        <w:t xml:space="preserve">load plans </w:t>
-      </w:r>
-    </w:p>
-    <w:p>
-      <w:pPr>
-        <w:pStyle w:val="ListParagraph"/>
-        <w:numPr>
-          <w:ilvl w:val="1"/>
-          <w:numId w:val="1"/>
-        </w:numPr>
-        <w:rPr>
-          <w:color w:val="ED7D31" w:themeColor="accent2"/>
-        </w:rPr>
-      </w:pPr>
-      <w:r>
-        <w:rPr>
-          <w:color w:val="ED7D31" w:themeColor="accent2"/>
-        </w:rPr>
-        <w:t>items being transported</w:t>
-      </w:r>
-    </w:p>
-    <w:p>
-      <w:pPr>
-        <w:pStyle w:val="ListParagraph"/>
-        <w:numPr>
-          <w:ilvl w:val="1"/>
-          <w:numId w:val="1"/>
-        </w:numPr>
-        <w:rPr>
-          <w:color w:val="ED7D31" w:themeColor="accent2"/>
-        </w:rPr>
-      </w:pPr>
-      <w:r>
-        <w:rPr>
-          <w:color w:val="ED7D31" w:themeColor="accent2"/>
-        </w:rPr>
-        <w:t>truck information</w:t>
-      </w:r>
-    </w:p>
-    <w:p>
-      <w:pPr>
-        <w:pStyle w:val="ListParagraph"/>
-        <w:numPr>
-          <w:ilvl w:val="1"/>
-          <w:numId w:val="1"/>
-        </w:numPr>
-      </w:pPr>
-      <w:r>
-        <w:rPr>
-          <w:color w:val="ED7D31" w:themeColor="accent2"/>
-        </w:rPr>
-        <w:t>destination</w:t>
-      </w:r>
-    </w:p>
-    <w:p>
-      <w:r>
-        <w:t>As an admin I need to:</w:t>
-      </w:r>
-    </w:p>
-    <w:p>
-      <w:pPr>
-        <w:pStyle w:val="ListParagraph"/>
-        <w:numPr>
-          <w:ilvl w:val="0"/>
-          <w:numId w:val="1"/>
-        </w:numPr>
-      </w:pPr>
-      <w:r>
-        <w:t>Be able to do everything that any other role can do in the system</w:t>
-      </w:r>
-    </w:p>
-    <w:p>
-      <w:pPr>
-        <w:pStyle w:val="ListParagraph"/>
-        <w:numPr>
-          <w:ilvl w:val="0"/>
-          <w:numId w:val="1"/>
-        </w:numPr>
-      </w:pPr>
-      <w:r>
-        <w:t>[High] System Maintenance</w:t>
-      </w:r>
-    </w:p>
-    <w:p>
-      <w:pPr>
-        <w:pStyle w:val="ListParagraph"/>
-        <w:numPr>
-          <w:ilvl w:val="1"/>
-          <w:numId w:val="1"/>
-        </w:numPr>
-      </w:pPr>
-      <w:r>
-        <w:t>Be able to view system logs so that I can audit and monitor the system.</w:t>
-      </w:r>
-    </w:p>
-    <w:p>
-      <w:pPr>
-        <w:pStyle w:val="ListParagraph"/>
-        <w:numPr>
-          <w:ilvl w:val="1"/>
-          <w:numId w:val="1"/>
-        </w:numPr>
-      </w:pPr>
-      <w:r>
-        <w:t>Receive notifications regarding thresholds have been met or when feedback is bad</w:t>
-      </w:r>
-    </w:p>
-    <w:p>
-      <w:pPr>
-        <w:pStyle w:val="ListParagraph"/>
-        <w:numPr>
-          <w:ilvl w:val="1"/>
-          <w:numId w:val="1"/>
-        </w:numPr>
-      </w:pPr>
-      <w:r>
-        <w:t>Look at heatmap reports on how the users are using the app so that I can determent problem areas.</w:t>
-      </w:r>
-    </w:p>
-    <w:p>
-      <w:pPr>
-        <w:pStyle w:val="ListParagraph"/>
-        <w:numPr>
-          <w:ilvl w:val="1"/>
-          <w:numId w:val="1"/>
-        </w:numPr>
-      </w:pPr>
-      <w:r>
-        <w:t>Be able to see any errors that the system is producing and where those errors are occurring so that I can mitigate these problems in later iterations.</w:t>
-      </w:r>
-    </w:p>
-    <w:p>
-      <w:pPr>
-        <w:pStyle w:val="ListParagraph"/>
-        <w:numPr>
-          <w:ilvl w:val="1"/>
-          <w:numId w:val="1"/>
-        </w:numPr>
-      </w:pPr>
-      <w:r>
-        <w:t>Be able to send push notifications to all users of the application so that I can announce new features to the application.</w:t>
-      </w:r>
-    </w:p>
-    <w:p>
-      <w:pPr>
-        <w:pStyle w:val="ListParagraph"/>
-        <w:numPr>
-          <w:ilvl w:val="1"/>
-          <w:numId w:val="1"/>
-        </w:numPr>
-      </w:pPr>
-      <w:r>
-        <w:t>Be able to back up the entire database so that I can be in compliance with our disaster recovery procedures.</w:t>
-      </w:r>
-    </w:p>
-    <w:p>
-      <w:pPr>
-        <w:pStyle w:val="ListParagraph"/>
-        <w:numPr>
-          <w:ilvl w:val="0"/>
-          <w:numId w:val="1"/>
-        </w:numPr>
-      </w:pPr>
-      <w:r>
-        <w:t xml:space="preserve">[High] </w:t>
-      </w:r>
-      <w:r>
-        <w:t>Account management</w:t>
-      </w:r>
-    </w:p>
-    <w:p>
-      <w:pPr>
-        <w:pStyle w:val="ListParagraph"/>
-        <w:numPr>
-          <w:ilvl w:val="1"/>
-          <w:numId w:val="1"/>
-        </w:numPr>
-      </w:pPr>
-      <w:r>
-        <w:t>Be able to create individual user accounts of all privilege levels so that I can manage my team.</w:t>
-      </w:r>
-    </w:p>
-    <w:p>
-      <w:pPr>
-        <w:pStyle w:val="ListParagraph"/>
-        <w:numPr>
-          <w:ilvl w:val="1"/>
-          <w:numId w:val="1"/>
-        </w:numPr>
-      </w:pPr>
-      <w:r>
-        <w:t>Be able to edit users details so that I can update the system to reflect changes.</w:t>
-      </w:r>
-    </w:p>
-    <w:p>
-      <w:pPr>
-        <w:pStyle w:val="ListParagraph"/>
-        <w:numPr>
-          <w:ilvl w:val="1"/>
-          <w:numId w:val="1"/>
-        </w:numPr>
-      </w:pPr>
-      <w:r>
-        <w:t>Be able to disable accounts of all privilege levels so that I can manage my team.</w:t>
-      </w:r>
-    </w:p>
-    <w:p>
-      <w:pPr>
-        <w:pStyle w:val="ListParagraph"/>
-        <w:numPr>
-          <w:ilvl w:val="1"/>
-          <w:numId w:val="1"/>
-        </w:numPr>
-      </w:pPr>
-      <w:r>
-        <w:t>Be able to access users accounts within the application to update roles, information, and view accounts.</w:t>
-      </w:r>
-    </w:p>
-    <w:p>
-      <w:pPr>
-        <w:pStyle w:val="ListParagraph"/>
-        <w:numPr>
-          <w:ilvl w:val="1"/>
-          <w:numId w:val="1"/>
-        </w:numPr>
-      </w:pPr>
-      <w:r>
-        <w:t>Be able to reset a user’s password so that I can support a user’s access.</w:t>
-      </w:r>
-    </w:p>
-    <w:p>
-      <w:pPr>
-        <w:pStyle w:val="ListParagraph"/>
-        <w:numPr>
-          <w:ilvl w:val="0"/>
-          <w:numId w:val="1"/>
-        </w:numPr>
-      </w:pPr>
-      <w:r>
-        <w:lastRenderedPageBreak/>
+          <w:numId w:val="1"/>
+        </w:numPr>
+      </w:pPr>
+      <w:r>
         <w:t>[Low] Analytics</w:t>
       </w:r>
     </w:p>
@@ -2842,7 +2934,23 @@
 
 <file path=word/comments.xml><?xml version="1.0" encoding="utf-8"?>
 <w:comments xmlns:wpc="http://schemas.microsoft.com/office/word/2010/wordprocessingCanvas" xmlns:cx="http://schemas.microsoft.com/office/drawing/2014/chartex" xmlns:cx1="http://schemas.microsoft.com/office/drawing/2015/9/8/chartex" xmlns:cx2="http://schemas.microsoft.com/office/drawing/2015/10/21/chartex" xmlns:cx3="http://schemas.microsoft.com/office/drawing/2016/5/9/chartex" xmlns:cx4="http://schemas.microsoft.com/office/drawing/2016/5/10/chartex" xmlns:cx5="http://schemas.microsoft.com/office/drawing/2016/5/11/chartex" xmlns:cx6="http://schemas.microsoft.com/office/drawing/2016/5/12/chartex" xmlns:cx7="http://schemas.microsoft.com/office/drawing/2016/5/13/chartex" xmlns:cx8="http://schemas.microsoft.com/office/drawing/2016/5/14/chartex" xmlns:mc="http://schemas.openxmlformats.org/markup-compatibility/2006" xmlns:aink="http://schemas.microsoft.com/office/drawing/2016/ink" xmlns:am3d="http://schemas.microsoft.com/office/drawing/2017/model3d" xmlns:o="urn:schemas-microsoft-com:office:office" xmlns:r="http://schemas.openxmlformats.org/officeDocument/2006/relationships" xmlns:m="http://schemas.openxmlformats.org/officeDocument/2006/math" xmlns:v="urn:schemas-microsoft-com:vml" xmlns:wp14="http://schemas.microsoft.com/office/word/2010/wordprocessingDrawing" xmlns:wp="http://schemas.openxmlformats.org/drawingml/2006/wordprocessingDrawing" xmlns:w10="urn:schemas-microsoft-com:office:word" xmlns:w="http://schemas.openxmlformats.org/wordprocessingml/2006/main" xmlns:w14="http://schemas.microsoft.com/office/word/2010/wordml" xmlns:w15="http://schemas.microsoft.com/office/word/2012/wordml" xmlns:w16cid="http://schemas.microsoft.com/office/word/2016/wordml/cid" xmlns:w16se="http://schemas.microsoft.com/office/word/2015/wordml/symex" xmlns:wpg="http://schemas.microsoft.com/office/word/2010/wordprocessingGroup" xmlns:wpi="http://schemas.microsoft.com/office/word/2010/wordprocessingInk" xmlns:wne="http://schemas.microsoft.com/office/word/2006/wordml" xmlns:wps="http://schemas.microsoft.com/office/word/2010/wordprocessingShape" mc:Ignorable="w14 w15 w16se w16cid wp14">
-  <w:comment w:id="1" w:author="Aquilino, Byron" w:date="2020-11-08T10:33:00Z" w:initials="AB">
+  <w:comment w:id="0" w:author="Aquilino, Byron" w:date="2020-11-08T11:29:00Z" w:initials="AB">
+    <w:p>
+      <w:pPr>
+        <w:pStyle w:val="CommentText"/>
+      </w:pPr>
+      <w:r>
+        <w:rPr>
+          <w:rStyle w:val="CommentReference"/>
+        </w:rPr>
+        <w:annotationRef/>
+      </w:r>
+      <w:r>
+        <w:t>Done through an automated web pool</w:t>
+      </w:r>
+    </w:p>
+  </w:comment>
+  <w:comment w:id="2" w:author="Aquilino, Byron" w:date="2020-11-08T10:33:00Z" w:initials="AB">
     <w:p>
       <w:pPr>
         <w:pStyle w:val="CommentText"/>
@@ -2868,12 +2976,14 @@
 
 <file path=word/commentsExtended.xml><?xml version="1.0" encoding="utf-8"?>
 <w15:commentsEx xmlns:wpc="http://schemas.microsoft.com/office/word/2010/wordprocessingCanvas" xmlns:cx="http://schemas.microsoft.com/office/drawing/2014/chartex" xmlns:cx1="http://schemas.microsoft.com/office/drawing/2015/9/8/chartex" xmlns:cx2="http://schemas.microsoft.com/office/drawing/2015/10/21/chartex" xmlns:cx3="http://schemas.microsoft.com/office/drawing/2016/5/9/chartex" xmlns:cx4="http://schemas.microsoft.com/office/drawing/2016/5/10/chartex" xmlns:cx5="http://schemas.microsoft.com/office/drawing/2016/5/11/chartex" xmlns:cx6="http://schemas.microsoft.com/office/drawing/2016/5/12/chartex" xmlns:cx7="http://schemas.microsoft.com/office/drawing/2016/5/13/chartex" xmlns:cx8="http://schemas.microsoft.com/office/drawing/2016/5/14/chartex" xmlns:mc="http://schemas.openxmlformats.org/markup-compatibility/2006" xmlns:aink="http://schemas.microsoft.com/office/drawing/2016/ink" xmlns:am3d="http://schemas.microsoft.com/office/drawing/2017/model3d" xmlns:o="urn:schemas-microsoft-com:office:office" xmlns:r="http://schemas.openxmlformats.org/officeDocument/2006/relationships" xmlns:m="http://schemas.openxmlformats.org/officeDocument/2006/math" xmlns:v="urn:schemas-microsoft-com:vml" xmlns:wp14="http://schemas.microsoft.com/office/word/2010/wordprocessingDrawing" xmlns:wp="http://schemas.openxmlformats.org/drawingml/2006/wordprocessingDrawing" xmlns:w10="urn:schemas-microsoft-com:office:word" xmlns:w="http://schemas.openxmlformats.org/wordprocessingml/2006/main" xmlns:w14="http://schemas.microsoft.com/office/word/2010/wordml" xmlns:w15="http://schemas.microsoft.com/office/word/2012/wordml" xmlns:w16cid="http://schemas.microsoft.com/office/word/2016/wordml/cid" xmlns:w16se="http://schemas.microsoft.com/office/word/2015/wordml/symex" xmlns:wpg="http://schemas.microsoft.com/office/word/2010/wordprocessingGroup" xmlns:wpi="http://schemas.microsoft.com/office/word/2010/wordprocessingInk" xmlns:wne="http://schemas.microsoft.com/office/word/2006/wordml" xmlns:wps="http://schemas.microsoft.com/office/word/2010/wordprocessingShape" mc:Ignorable="w14 w15 w16se w16cid wp14">
+  <w15:commentEx w15:paraId="63A81BC6" w15:done="0"/>
   <w15:commentEx w15:paraId="079CB452" w15:done="0"/>
 </w15:commentsEx>
 </file>
 
 <file path=word/commentsIds.xml><?xml version="1.0" encoding="utf-8"?>
 <w16cid:commentsIds xmlns:wpc="http://schemas.microsoft.com/office/word/2010/wordprocessingCanvas" xmlns:cx="http://schemas.microsoft.com/office/drawing/2014/chartex" xmlns:cx1="http://schemas.microsoft.com/office/drawing/2015/9/8/chartex" xmlns:cx2="http://schemas.microsoft.com/office/drawing/2015/10/21/chartex" xmlns:cx3="http://schemas.microsoft.com/office/drawing/2016/5/9/chartex" xmlns:cx4="http://schemas.microsoft.com/office/drawing/2016/5/10/chartex" xmlns:cx5="http://schemas.microsoft.com/office/drawing/2016/5/11/chartex" xmlns:cx6="http://schemas.microsoft.com/office/drawing/2016/5/12/chartex" xmlns:cx7="http://schemas.microsoft.com/office/drawing/2016/5/13/chartex" xmlns:cx8="http://schemas.microsoft.com/office/drawing/2016/5/14/chartex" xmlns:mc="http://schemas.openxmlformats.org/markup-compatibility/2006" xmlns:aink="http://schemas.microsoft.com/office/drawing/2016/ink" xmlns:am3d="http://schemas.microsoft.com/office/drawing/2017/model3d" xmlns:o="urn:schemas-microsoft-com:office:office" xmlns:r="http://schemas.openxmlformats.org/officeDocument/2006/relationships" xmlns:m="http://schemas.openxmlformats.org/officeDocument/2006/math" xmlns:v="urn:schemas-microsoft-com:vml" xmlns:wp14="http://schemas.microsoft.com/office/word/2010/wordprocessingDrawing" xmlns:wp="http://schemas.openxmlformats.org/drawingml/2006/wordprocessingDrawing" xmlns:w10="urn:schemas-microsoft-com:office:word" xmlns:w="http://schemas.openxmlformats.org/wordprocessingml/2006/main" xmlns:w14="http://schemas.microsoft.com/office/word/2010/wordml" xmlns:w15="http://schemas.microsoft.com/office/word/2012/wordml" xmlns:w16cid="http://schemas.microsoft.com/office/word/2016/wordml/cid" xmlns:w16se="http://schemas.microsoft.com/office/word/2015/wordml/symex" xmlns:wpg="http://schemas.microsoft.com/office/word/2010/wordprocessingGroup" xmlns:wpi="http://schemas.microsoft.com/office/word/2010/wordprocessingInk" xmlns:wne="http://schemas.microsoft.com/office/word/2006/wordml" xmlns:wps="http://schemas.microsoft.com/office/word/2010/wordprocessingShape" mc:Ignorable="w14 w15 w16se w16cid wp14">
+  <w16cid:commentId w16cid:paraId="63A81BC6" w16cid:durableId="2352550F"/>
   <w16cid:commentId w16cid:paraId="079CB452" w16cid:durableId="2352480C"/>
 </w16cid:commentsIds>
 </file>

</xml_diff>